<commit_message>
fix the way that the data is decoded in the ormUserInput controller
</commit_message>
<xml_diff>
--- a/installation documents/SelfHelp_Project_Installation_Guide.docx
+++ b/installation documents/SelfHelp_Project_Installation_Guide.docx
@@ -1,10 +1,10 @@
 
 <file path=word/document.xml><?xml version="1.0" encoding="utf-8"?>
-<w:document xmlns:wpc="http://schemas.microsoft.com/office/word/2010/wordprocessingCanvas" xmlns:cx="http://schemas.microsoft.com/office/drawing/2014/chartex" xmlns:cx1="http://schemas.microsoft.com/office/drawing/2015/9/8/chartex" xmlns:mc="http://schemas.openxmlformats.org/markup-compatibility/2006" xmlns:o="urn:schemas-microsoft-com:office:office" xmlns:r="http://schemas.openxmlformats.org/officeDocument/2006/relationships" xmlns:m="http://schemas.openxmlformats.org/officeDocument/2006/math" xmlns:v="urn:schemas-microsoft-com:vml" xmlns:wp14="http://schemas.microsoft.com/office/word/2010/wordprocessingDrawing" xmlns:wp="http://schemas.openxmlformats.org/drawingml/2006/wordprocessingDrawing" xmlns:w10="urn:schemas-microsoft-com:office:word" xmlns:w="http://schemas.openxmlformats.org/wordprocessingml/2006/main" xmlns:w14="http://schemas.microsoft.com/office/word/2010/wordml" xmlns:w15="http://schemas.microsoft.com/office/word/2012/wordml" xmlns:w16se="http://schemas.microsoft.com/office/word/2015/wordml/symex" xmlns:wpg="http://schemas.microsoft.com/office/word/2010/wordprocessingGroup" xmlns:wpi="http://schemas.microsoft.com/office/word/2010/wordprocessingInk" xmlns:wne="http://schemas.microsoft.com/office/word/2006/wordml" xmlns:wps="http://schemas.microsoft.com/office/word/2010/wordprocessingShape" mc:Ignorable="w14 w15 w16se wp14">
+<w:document xmlns:wpc="http://schemas.microsoft.com/office/word/2010/wordprocessingCanvas" xmlns:cx="http://schemas.microsoft.com/office/drawing/2014/chartex" xmlns:cx1="http://schemas.microsoft.com/office/drawing/2015/9/8/chartex" xmlns:cx2="http://schemas.microsoft.com/office/drawing/2015/10/21/chartex" xmlns:cx3="http://schemas.microsoft.com/office/drawing/2016/5/9/chartex" xmlns:cx4="http://schemas.microsoft.com/office/drawing/2016/5/10/chartex" xmlns:cx5="http://schemas.microsoft.com/office/drawing/2016/5/11/chartex" xmlns:cx6="http://schemas.microsoft.com/office/drawing/2016/5/12/chartex" xmlns:cx7="http://schemas.microsoft.com/office/drawing/2016/5/13/chartex" xmlns:cx8="http://schemas.microsoft.com/office/drawing/2016/5/14/chartex" xmlns:mc="http://schemas.openxmlformats.org/markup-compatibility/2006" xmlns:aink="http://schemas.microsoft.com/office/drawing/2016/ink" xmlns:am3d="http://schemas.microsoft.com/office/drawing/2017/model3d" xmlns:o="urn:schemas-microsoft-com:office:office" xmlns:oel="http://schemas.microsoft.com/office/2019/extlst" xmlns:r="http://schemas.openxmlformats.org/officeDocument/2006/relationships" xmlns:m="http://schemas.openxmlformats.org/officeDocument/2006/math" xmlns:v="urn:schemas-microsoft-com:vml" xmlns:wp14="http://schemas.microsoft.com/office/word/2010/wordprocessingDrawing" xmlns:wp="http://schemas.openxmlformats.org/drawingml/2006/wordprocessingDrawing" xmlns:w10="urn:schemas-microsoft-com:office:word" xmlns:w="http://schemas.openxmlformats.org/wordprocessingml/2006/main" xmlns:w14="http://schemas.microsoft.com/office/word/2010/wordml" xmlns:w15="http://schemas.microsoft.com/office/word/2012/wordml" xmlns:w16cex="http://schemas.microsoft.com/office/word/2018/wordml/cex" xmlns:w16cid="http://schemas.microsoft.com/office/word/2016/wordml/cid" xmlns:w16="http://schemas.microsoft.com/office/word/2018/wordml" xmlns:w16du="http://schemas.microsoft.com/office/word/2023/wordml/word16du" xmlns:w16sdtdh="http://schemas.microsoft.com/office/word/2020/wordml/sdtdatahash" xmlns:w16se="http://schemas.microsoft.com/office/word/2015/wordml/symex" xmlns:wpg="http://schemas.microsoft.com/office/word/2010/wordprocessingGroup" xmlns:wpi="http://schemas.microsoft.com/office/word/2010/wordprocessingInk" xmlns:wne="http://schemas.microsoft.com/office/word/2006/wordml" xmlns:wps="http://schemas.microsoft.com/office/word/2010/wordprocessingShape" mc:Ignorable="w14 w15 w16se w16cid w16 w16cex w16sdtdh w16du wp14">
   <w:body>
     <w:p>
       <w:pPr>
-        <w:pStyle w:val="berschrift1"/>
+        <w:pStyle w:val="Heading1"/>
         <w:numPr>
           <w:ilvl w:val="0"/>
           <w:numId w:val="2"/>
@@ -26,14 +26,30 @@
           <w:rFonts w:eastAsia="Times New Roman"/>
           <w:lang w:val="en-GB"/>
         </w:rPr>
-        <w:t>ew CName/Alias on Server</w:t>
-      </w:r>
-    </w:p>
-    <w:p>
-      <w:pPr>
-        <w:pStyle w:val="berschrift2"/>
-        <w:rPr>
-          <w:rStyle w:val="berschrift2Zchn"/>
+        <w:t xml:space="preserve">ew </w:t>
+      </w:r>
+      <w:proofErr w:type="spellStart"/>
+      <w:r>
+        <w:rPr>
+          <w:rFonts w:eastAsia="Times New Roman"/>
+          <w:lang w:val="en-GB"/>
+        </w:rPr>
+        <w:t>CName</w:t>
+      </w:r>
+      <w:proofErr w:type="spellEnd"/>
+      <w:r>
+        <w:rPr>
+          <w:rFonts w:eastAsia="Times New Roman"/>
+          <w:lang w:val="en-GB"/>
+        </w:rPr>
+        <w:t>/Alias on Server</w:t>
+      </w:r>
+    </w:p>
+    <w:p>
+      <w:pPr>
+        <w:pStyle w:val="Heading2"/>
+        <w:rPr>
+          <w:rStyle w:val="Heading2Char"/>
           <w:rFonts w:asciiTheme="minorHAnsi" w:hAnsiTheme="minorHAnsi" w:cstheme="minorHAnsi"/>
           <w:sz w:val="24"/>
           <w:szCs w:val="24"/>
@@ -42,7 +58,7 @@
       </w:pPr>
       <w:r>
         <w:rPr>
-          <w:rStyle w:val="berschrift2Zchn"/>
+          <w:rStyle w:val="Heading2Char"/>
           <w:rFonts w:asciiTheme="minorHAnsi" w:hAnsiTheme="minorHAnsi" w:cstheme="minorHAnsi"/>
           <w:sz w:val="24"/>
           <w:szCs w:val="24"/>
@@ -53,7 +69,7 @@
     </w:p>
     <w:p>
       <w:pPr>
-        <w:pStyle w:val="KeinLeerraum"/>
+        <w:pStyle w:val="NoSpacing"/>
         <w:spacing w:line="276" w:lineRule="auto"/>
         <w:rPr>
           <w:rFonts w:cstheme="minorHAnsi"/>
@@ -92,7 +108,7 @@
     </w:p>
     <w:p>
       <w:pPr>
-        <w:pStyle w:val="KeinLeerraum"/>
+        <w:pStyle w:val="NoSpacing"/>
         <w:spacing w:line="276" w:lineRule="auto"/>
         <w:ind w:left="708"/>
         <w:rPr>
@@ -116,7 +132,7 @@
     </w:p>
     <w:p>
       <w:pPr>
-        <w:pStyle w:val="KeinLeerraum"/>
+        <w:pStyle w:val="NoSpacing"/>
         <w:spacing w:line="276" w:lineRule="auto"/>
         <w:ind w:left="708"/>
         <w:rPr>
@@ -140,9 +156,9 @@
     </w:p>
     <w:p>
       <w:pPr>
-        <w:pStyle w:val="berschrift2"/>
-        <w:rPr>
-          <w:rStyle w:val="berschrift2Zchn"/>
+        <w:pStyle w:val="Heading2"/>
+        <w:rPr>
+          <w:rStyle w:val="Heading2Char"/>
           <w:rFonts w:asciiTheme="minorHAnsi" w:hAnsiTheme="minorHAnsi" w:cstheme="minorHAnsi"/>
           <w:sz w:val="24"/>
           <w:szCs w:val="24"/>
@@ -151,7 +167,7 @@
       </w:pPr>
       <w:r>
         <w:rPr>
-          <w:rStyle w:val="berschrift2Zchn"/>
+          <w:rStyle w:val="Heading2Char"/>
           <w:rFonts w:asciiTheme="minorHAnsi" w:hAnsiTheme="minorHAnsi" w:cstheme="minorHAnsi"/>
           <w:sz w:val="24"/>
           <w:szCs w:val="24"/>
@@ -162,7 +178,7 @@
     </w:p>
     <w:p>
       <w:pPr>
-        <w:pStyle w:val="KeinLeerraum"/>
+        <w:pStyle w:val="NoSpacing"/>
         <w:spacing w:line="276" w:lineRule="auto"/>
         <w:rPr>
           <w:rFonts w:eastAsia="Times New Roman" w:cstheme="minorHAnsi"/>
@@ -186,7 +202,7 @@
     </w:p>
     <w:p>
       <w:pPr>
-        <w:pStyle w:val="KeinLeerraum"/>
+        <w:pStyle w:val="NoSpacing"/>
         <w:spacing w:line="276" w:lineRule="auto"/>
         <w:rPr>
           <w:rFonts w:cstheme="minorHAnsi"/>
@@ -202,12 +218,32 @@
           <w:szCs w:val="24"/>
           <w:lang w:val="en-GB"/>
         </w:rPr>
-        <w:t>Technical serivce: DDI (DNS/DHCP/IP)</w:t>
-      </w:r>
-    </w:p>
-    <w:p>
-      <w:pPr>
-        <w:pStyle w:val="KeinLeerraum"/>
+        <w:t xml:space="preserve">Technical </w:t>
+      </w:r>
+      <w:proofErr w:type="spellStart"/>
+      <w:r>
+        <w:rPr>
+          <w:rFonts w:cstheme="minorHAnsi"/>
+          <w:sz w:val="24"/>
+          <w:szCs w:val="24"/>
+          <w:lang w:val="en-GB"/>
+        </w:rPr>
+        <w:t>serivce</w:t>
+      </w:r>
+      <w:proofErr w:type="spellEnd"/>
+      <w:r>
+        <w:rPr>
+          <w:rFonts w:cstheme="minorHAnsi"/>
+          <w:sz w:val="24"/>
+          <w:szCs w:val="24"/>
+          <w:lang w:val="en-GB"/>
+        </w:rPr>
+        <w:t>: DDI (DNS/DHCP/IP)</w:t>
+      </w:r>
+    </w:p>
+    <w:p>
+      <w:pPr>
+        <w:pStyle w:val="NoSpacing"/>
         <w:spacing w:line="276" w:lineRule="auto"/>
         <w:rPr>
           <w:rFonts w:cstheme="minorHAnsi"/>
@@ -219,7 +255,7 @@
     </w:p>
     <w:p>
       <w:pPr>
-        <w:pStyle w:val="berschrift1"/>
+        <w:pStyle w:val="Heading1"/>
         <w:numPr>
           <w:ilvl w:val="0"/>
           <w:numId w:val="2"/>
@@ -239,9 +275,9 @@
     </w:p>
     <w:p>
       <w:pPr>
-        <w:pStyle w:val="berschrift2"/>
-        <w:rPr>
-          <w:rStyle w:val="berschrift2Zchn"/>
+        <w:pStyle w:val="Heading2"/>
+        <w:rPr>
+          <w:rStyle w:val="Heading2Char"/>
           <w:rFonts w:asciiTheme="minorHAnsi" w:hAnsiTheme="minorHAnsi" w:cstheme="minorHAnsi"/>
           <w:sz w:val="24"/>
           <w:szCs w:val="24"/>
@@ -250,7 +286,7 @@
       </w:pPr>
       <w:r>
         <w:rPr>
-          <w:rStyle w:val="berschrift2Zchn"/>
+          <w:rStyle w:val="Heading2Char"/>
           <w:rFonts w:asciiTheme="minorHAnsi" w:hAnsiTheme="minorHAnsi" w:cstheme="minorHAnsi"/>
           <w:sz w:val="24"/>
           <w:szCs w:val="24"/>
@@ -261,7 +297,7 @@
     </w:p>
     <w:p>
       <w:pPr>
-        <w:pStyle w:val="KeinLeerraum"/>
+        <w:pStyle w:val="NoSpacing"/>
         <w:spacing w:line="276" w:lineRule="auto"/>
         <w:ind w:left="708"/>
         <w:rPr>
@@ -285,7 +321,7 @@
     </w:p>
     <w:p>
       <w:pPr>
-        <w:pStyle w:val="KeinLeerraum"/>
+        <w:pStyle w:val="NoSpacing"/>
         <w:spacing w:line="276" w:lineRule="auto"/>
         <w:ind w:left="708"/>
         <w:rPr>
@@ -324,12 +360,34 @@
           <w:szCs w:val="24"/>
           <w:lang w:val="en-GB"/>
         </w:rPr>
-        <w:t xml:space="preserve"> __experiment_name__</w:t>
-      </w:r>
-    </w:p>
-    <w:p>
-      <w:pPr>
-        <w:pStyle w:val="KeinLeerraum"/>
+        <w:t xml:space="preserve"> __</w:t>
+      </w:r>
+      <w:proofErr w:type="spellStart"/>
+      <w:r>
+        <w:rPr>
+          <w:rFonts w:cstheme="minorHAnsi"/>
+          <w:b/>
+          <w:sz w:val="24"/>
+          <w:szCs w:val="24"/>
+          <w:lang w:val="en-GB"/>
+        </w:rPr>
+        <w:t>experiment_name</w:t>
+      </w:r>
+      <w:proofErr w:type="spellEnd"/>
+      <w:r>
+        <w:rPr>
+          <w:rFonts w:cstheme="minorHAnsi"/>
+          <w:b/>
+          <w:sz w:val="24"/>
+          <w:szCs w:val="24"/>
+          <w:lang w:val="en-GB"/>
+        </w:rPr>
+        <w:t>__</w:t>
+      </w:r>
+    </w:p>
+    <w:p>
+      <w:pPr>
+        <w:pStyle w:val="NoSpacing"/>
         <w:spacing w:line="276" w:lineRule="auto"/>
         <w:ind w:left="708"/>
         <w:rPr>
@@ -350,15 +408,27 @@
         </w:rPr>
         <w:t xml:space="preserve">~$ </w:t>
       </w:r>
-      <w:r>
-        <w:rPr>
-          <w:rFonts w:cstheme="minorHAnsi"/>
-          <w:b/>
-          <w:sz w:val="24"/>
-          <w:szCs w:val="24"/>
-          <w:lang w:val="en-GB"/>
-        </w:rPr>
-        <w:t>sudo git fetch --</w:t>
+      <w:proofErr w:type="spellStart"/>
+      <w:r>
+        <w:rPr>
+          <w:rFonts w:cstheme="minorHAnsi"/>
+          <w:b/>
+          <w:sz w:val="24"/>
+          <w:szCs w:val="24"/>
+          <w:lang w:val="en-GB"/>
+        </w:rPr>
+        <w:t>sudo</w:t>
+      </w:r>
+      <w:proofErr w:type="spellEnd"/>
+      <w:r>
+        <w:rPr>
+          <w:rFonts w:cstheme="minorHAnsi"/>
+          <w:b/>
+          <w:sz w:val="24"/>
+          <w:szCs w:val="24"/>
+          <w:lang w:val="en-GB"/>
+        </w:rPr>
+        <w:t xml:space="preserve"> git fetch --</w:t>
       </w:r>
       <w:r>
         <w:rPr>
@@ -373,7 +443,7 @@
     </w:p>
     <w:p>
       <w:pPr>
-        <w:pStyle w:val="KeinLeerraum"/>
+        <w:pStyle w:val="NoSpacing"/>
         <w:spacing w:line="276" w:lineRule="auto"/>
         <w:ind w:left="708"/>
         <w:rPr>
@@ -394,15 +464,27 @@
         </w:rPr>
         <w:t xml:space="preserve">~$ </w:t>
       </w:r>
-      <w:r>
-        <w:rPr>
-          <w:rFonts w:cstheme="minorHAnsi"/>
-          <w:b/>
-          <w:sz w:val="24"/>
-          <w:szCs w:val="24"/>
-          <w:lang w:val="en-GB"/>
-        </w:rPr>
-        <w:t>sudo git checkout tags/</w:t>
+      <w:proofErr w:type="spellStart"/>
+      <w:r>
+        <w:rPr>
+          <w:rFonts w:cstheme="minorHAnsi"/>
+          <w:b/>
+          <w:sz w:val="24"/>
+          <w:szCs w:val="24"/>
+          <w:lang w:val="en-GB"/>
+        </w:rPr>
+        <w:t>sudo</w:t>
+      </w:r>
+      <w:proofErr w:type="spellEnd"/>
+      <w:r>
+        <w:rPr>
+          <w:rFonts w:cstheme="minorHAnsi"/>
+          <w:b/>
+          <w:sz w:val="24"/>
+          <w:szCs w:val="24"/>
+          <w:lang w:val="en-GB"/>
+        </w:rPr>
+        <w:t xml:space="preserve"> git checkout tags/</w:t>
       </w:r>
       <w:r>
         <w:rPr>
@@ -417,7 +499,7 @@
     </w:p>
     <w:p>
       <w:pPr>
-        <w:pStyle w:val="KeinLeerraum"/>
+        <w:pStyle w:val="NoSpacing"/>
         <w:spacing w:line="276" w:lineRule="auto"/>
         <w:ind w:left="708"/>
         <w:rPr>
@@ -436,12 +518,34 @@
           <w:szCs w:val="24"/>
           <w:lang w:val="en-GB"/>
         </w:rPr>
-        <w:t>~$ cd __experiment_name__/server/utils/</w:t>
-      </w:r>
-    </w:p>
-    <w:p>
-      <w:pPr>
-        <w:pStyle w:val="KeinLeerraum"/>
+        <w:t>~$ cd __</w:t>
+      </w:r>
+      <w:proofErr w:type="spellStart"/>
+      <w:r>
+        <w:rPr>
+          <w:rFonts w:cstheme="minorHAnsi"/>
+          <w:b/>
+          <w:sz w:val="24"/>
+          <w:szCs w:val="24"/>
+          <w:lang w:val="en-GB"/>
+        </w:rPr>
+        <w:t>experiment_name</w:t>
+      </w:r>
+      <w:proofErr w:type="spellEnd"/>
+      <w:r>
+        <w:rPr>
+          <w:rFonts w:cstheme="minorHAnsi"/>
+          <w:b/>
+          <w:sz w:val="24"/>
+          <w:szCs w:val="24"/>
+          <w:lang w:val="en-GB"/>
+        </w:rPr>
+        <w:t>__/server/utils/</w:t>
+      </w:r>
+    </w:p>
+    <w:p>
+      <w:pPr>
+        <w:pStyle w:val="NoSpacing"/>
         <w:spacing w:line="276" w:lineRule="auto"/>
         <w:rPr>
           <w:rFonts w:cstheme="minorHAnsi"/>
@@ -454,7 +558,7 @@
     </w:p>
     <w:p>
       <w:pPr>
-        <w:pStyle w:val="berschrift2"/>
+        <w:pStyle w:val="Heading2"/>
         <w:rPr>
           <w:rFonts w:eastAsiaTheme="minorHAnsi"/>
           <w:lang w:val="en-GB"/>
@@ -477,10 +581,10 @@
     </w:p>
     <w:p>
       <w:pPr>
-        <w:pStyle w:val="KeinLeerraum"/>
+        <w:pStyle w:val="NoSpacing"/>
         <w:spacing w:line="276" w:lineRule="auto"/>
         <w:rPr>
-          <w:rStyle w:val="berschrift2Zchn"/>
+          <w:rStyle w:val="Heading2Char"/>
           <w:rFonts w:asciiTheme="minorHAnsi" w:eastAsiaTheme="minorHAnsi" w:hAnsiTheme="minorHAnsi" w:cstheme="minorHAnsi"/>
           <w:color w:val="auto"/>
           <w:sz w:val="24"/>
@@ -500,7 +604,7 @@
     </w:p>
     <w:p>
       <w:pPr>
-        <w:pStyle w:val="berschrift1"/>
+        <w:pStyle w:val="Heading1"/>
         <w:numPr>
           <w:ilvl w:val="0"/>
           <w:numId w:val="2"/>
@@ -519,7 +623,7 @@
     </w:p>
     <w:p>
       <w:pPr>
-        <w:pStyle w:val="berschrift2"/>
+        <w:pStyle w:val="Heading2"/>
         <w:rPr>
           <w:rFonts w:eastAsia="Times New Roman"/>
           <w:lang w:val="en-GB"/>
@@ -535,7 +639,7 @@
     </w:p>
     <w:p>
       <w:pPr>
-        <w:pStyle w:val="KeinLeerraum"/>
+        <w:pStyle w:val="NoSpacing"/>
         <w:spacing w:line="276" w:lineRule="auto"/>
         <w:ind w:left="708"/>
         <w:rPr>
@@ -554,12 +658,100 @@
           <w:szCs w:val="24"/>
           <w:lang w:val="en-GB"/>
         </w:rPr>
-        <w:t>~$ sudo ./install.sh -n __experiment_name__ -p __db_password__ -u __os_user__</w:t>
-      </w:r>
-    </w:p>
-    <w:p>
-      <w:pPr>
-        <w:pStyle w:val="berschrift2"/>
+        <w:t xml:space="preserve">~$ </w:t>
+      </w:r>
+      <w:proofErr w:type="spellStart"/>
+      <w:r>
+        <w:rPr>
+          <w:rFonts w:cstheme="minorHAnsi"/>
+          <w:b/>
+          <w:sz w:val="24"/>
+          <w:szCs w:val="24"/>
+          <w:lang w:val="en-GB"/>
+        </w:rPr>
+        <w:t>sudo</w:t>
+      </w:r>
+      <w:proofErr w:type="spellEnd"/>
+      <w:r>
+        <w:rPr>
+          <w:rFonts w:cstheme="minorHAnsi"/>
+          <w:b/>
+          <w:sz w:val="24"/>
+          <w:szCs w:val="24"/>
+          <w:lang w:val="en-GB"/>
+        </w:rPr>
+        <w:t xml:space="preserve"> ./install.sh -n __</w:t>
+      </w:r>
+      <w:proofErr w:type="spellStart"/>
+      <w:r>
+        <w:rPr>
+          <w:rFonts w:cstheme="minorHAnsi"/>
+          <w:b/>
+          <w:sz w:val="24"/>
+          <w:szCs w:val="24"/>
+          <w:lang w:val="en-GB"/>
+        </w:rPr>
+        <w:t>experiment_name</w:t>
+      </w:r>
+      <w:proofErr w:type="spellEnd"/>
+      <w:r>
+        <w:rPr>
+          <w:rFonts w:cstheme="minorHAnsi"/>
+          <w:b/>
+          <w:sz w:val="24"/>
+          <w:szCs w:val="24"/>
+          <w:lang w:val="en-GB"/>
+        </w:rPr>
+        <w:t>__ -p __</w:t>
+      </w:r>
+      <w:proofErr w:type="spellStart"/>
+      <w:r>
+        <w:rPr>
+          <w:rFonts w:cstheme="minorHAnsi"/>
+          <w:b/>
+          <w:sz w:val="24"/>
+          <w:szCs w:val="24"/>
+          <w:lang w:val="en-GB"/>
+        </w:rPr>
+        <w:t>db_password</w:t>
+      </w:r>
+      <w:proofErr w:type="spellEnd"/>
+      <w:r>
+        <w:rPr>
+          <w:rFonts w:cstheme="minorHAnsi"/>
+          <w:b/>
+          <w:sz w:val="24"/>
+          <w:szCs w:val="24"/>
+          <w:lang w:val="en-GB"/>
+        </w:rPr>
+        <w:t>__ -u __</w:t>
+      </w:r>
+      <w:proofErr w:type="spellStart"/>
+      <w:r>
+        <w:rPr>
+          <w:rFonts w:cstheme="minorHAnsi"/>
+          <w:b/>
+          <w:sz w:val="24"/>
+          <w:szCs w:val="24"/>
+          <w:lang w:val="en-GB"/>
+        </w:rPr>
+        <w:t>os_user</w:t>
+      </w:r>
+      <w:proofErr w:type="spellEnd"/>
+      <w:r>
+        <w:rPr>
+          <w:rFonts w:cstheme="minorHAnsi"/>
+          <w:b/>
+          <w:sz w:val="24"/>
+          <w:szCs w:val="24"/>
+          <w:lang w:val="en-GB"/>
+        </w:rPr>
+        <w:t>__</w:t>
+      </w:r>
+    </w:p>
+    <w:p>
+      <w:pPr>
+        <w:pStyle w:val="Heading2"/>
         <w:rPr>
           <w:lang w:val="en-GB"/>
         </w:rPr>
@@ -573,7 +765,7 @@
     </w:p>
     <w:p>
       <w:pPr>
-        <w:pStyle w:val="KeinLeerraum"/>
+        <w:pStyle w:val="NoSpacing"/>
         <w:spacing w:line="276" w:lineRule="auto"/>
         <w:rPr>
           <w:rFonts w:cstheme="minorHAnsi"/>
@@ -617,12 +809,32 @@
           <w:szCs w:val="24"/>
           <w:lang w:val="en-GB"/>
         </w:rPr>
-        <w:t xml:space="preserve"> must be excecutable:</w:t>
-      </w:r>
-    </w:p>
-    <w:p>
-      <w:pPr>
-        <w:pStyle w:val="KeinLeerraum"/>
+        <w:t xml:space="preserve"> must be </w:t>
+      </w:r>
+      <w:proofErr w:type="spellStart"/>
+      <w:r>
+        <w:rPr>
+          <w:rFonts w:cstheme="minorHAnsi"/>
+          <w:sz w:val="24"/>
+          <w:szCs w:val="24"/>
+          <w:lang w:val="en-GB"/>
+        </w:rPr>
+        <w:t>excecutable</w:t>
+      </w:r>
+      <w:proofErr w:type="spellEnd"/>
+      <w:r>
+        <w:rPr>
+          <w:rFonts w:cstheme="minorHAnsi"/>
+          <w:sz w:val="24"/>
+          <w:szCs w:val="24"/>
+          <w:lang w:val="en-GB"/>
+        </w:rPr>
+        <w:t>:</w:t>
+      </w:r>
+    </w:p>
+    <w:p>
+      <w:pPr>
+        <w:pStyle w:val="NoSpacing"/>
         <w:spacing w:line="276" w:lineRule="auto"/>
         <w:ind w:left="708"/>
         <w:rPr>
@@ -643,20 +855,54 @@
         </w:rPr>
         <w:t xml:space="preserve">~$ </w:t>
       </w:r>
-      <w:r>
-        <w:rPr>
-          <w:rFonts w:cstheme="minorHAnsi"/>
-          <w:b/>
-          <w:sz w:val="24"/>
-          <w:szCs w:val="24"/>
-          <w:lang w:val="en-GB"/>
-        </w:rPr>
-        <w:t>sudo chmod +x install.sh</w:t>
-      </w:r>
-    </w:p>
-    <w:p>
-      <w:pPr>
-        <w:pStyle w:val="KeinLeerraum"/>
+      <w:proofErr w:type="spellStart"/>
+      <w:r>
+        <w:rPr>
+          <w:rFonts w:cstheme="minorHAnsi"/>
+          <w:b/>
+          <w:sz w:val="24"/>
+          <w:szCs w:val="24"/>
+          <w:lang w:val="en-GB"/>
+        </w:rPr>
+        <w:t>sudo</w:t>
+      </w:r>
+      <w:proofErr w:type="spellEnd"/>
+      <w:r>
+        <w:rPr>
+          <w:rFonts w:cstheme="minorHAnsi"/>
+          <w:b/>
+          <w:sz w:val="24"/>
+          <w:szCs w:val="24"/>
+          <w:lang w:val="en-GB"/>
+        </w:rPr>
+        <w:t xml:space="preserve"> </w:t>
+      </w:r>
+      <w:proofErr w:type="spellStart"/>
+      <w:r>
+        <w:rPr>
+          <w:rFonts w:cstheme="minorHAnsi"/>
+          <w:b/>
+          <w:sz w:val="24"/>
+          <w:szCs w:val="24"/>
+          <w:lang w:val="en-GB"/>
+        </w:rPr>
+        <w:t>chmod</w:t>
+      </w:r>
+      <w:proofErr w:type="spellEnd"/>
+      <w:r>
+        <w:rPr>
+          <w:rFonts w:cstheme="minorHAnsi"/>
+          <w:b/>
+          <w:sz w:val="24"/>
+          <w:szCs w:val="24"/>
+          <w:lang w:val="en-GB"/>
+        </w:rPr>
+        <w:t xml:space="preserve"> +x install.sh</w:t>
+      </w:r>
+    </w:p>
+    <w:p>
+      <w:pPr>
+        <w:pStyle w:val="NoSpacing"/>
         <w:spacing w:line="276" w:lineRule="auto"/>
         <w:rPr>
           <w:rFonts w:cstheme="minorHAnsi"/>
@@ -677,7 +923,7 @@
     </w:p>
     <w:p>
       <w:pPr>
-        <w:pStyle w:val="KeinLeerraum"/>
+        <w:pStyle w:val="NoSpacing"/>
         <w:spacing w:line="276" w:lineRule="auto"/>
         <w:ind w:left="708"/>
         <w:rPr>
@@ -698,30 +944,76 @@
         </w:rPr>
         <w:t xml:space="preserve">~$ </w:t>
       </w:r>
-      <w:r>
-        <w:rPr>
-          <w:rFonts w:cstheme="minorHAnsi"/>
-          <w:b/>
-          <w:sz w:val="24"/>
-          <w:szCs w:val="24"/>
-          <w:lang w:val="en-GB"/>
-        </w:rPr>
-        <w:t>sudo ./install.sh -n deathap</w:t>
-      </w:r>
-      <w:r>
-        <w:rPr>
-          <w:rFonts w:cstheme="minorHAnsi"/>
-          <w:b/>
-          <w:sz w:val="24"/>
-          <w:szCs w:val="24"/>
-          <w:lang w:val="en-GB"/>
-        </w:rPr>
-        <w:t>p -p pjI3zvgFyKREsDKo -u becccs</w:t>
-      </w:r>
-    </w:p>
-    <w:p>
-      <w:pPr>
-        <w:pStyle w:val="KeinLeerraum"/>
+      <w:proofErr w:type="spellStart"/>
+      <w:r>
+        <w:rPr>
+          <w:rFonts w:cstheme="minorHAnsi"/>
+          <w:b/>
+          <w:sz w:val="24"/>
+          <w:szCs w:val="24"/>
+          <w:lang w:val="en-GB"/>
+        </w:rPr>
+        <w:t>sudo</w:t>
+      </w:r>
+      <w:proofErr w:type="spellEnd"/>
+      <w:r>
+        <w:rPr>
+          <w:rFonts w:cstheme="minorHAnsi"/>
+          <w:b/>
+          <w:sz w:val="24"/>
+          <w:szCs w:val="24"/>
+          <w:lang w:val="en-GB"/>
+        </w:rPr>
+        <w:t xml:space="preserve"> ./install.sh -n </w:t>
+      </w:r>
+      <w:proofErr w:type="spellStart"/>
+      <w:r>
+        <w:rPr>
+          <w:rFonts w:cstheme="minorHAnsi"/>
+          <w:b/>
+          <w:sz w:val="24"/>
+          <w:szCs w:val="24"/>
+          <w:lang w:val="en-GB"/>
+        </w:rPr>
+        <w:t>deathap</w:t>
+      </w:r>
+      <w:r>
+        <w:rPr>
+          <w:rFonts w:cstheme="minorHAnsi"/>
+          <w:b/>
+          <w:sz w:val="24"/>
+          <w:szCs w:val="24"/>
+          <w:lang w:val="en-GB"/>
+        </w:rPr>
+        <w:t>p</w:t>
+      </w:r>
+      <w:proofErr w:type="spellEnd"/>
+      <w:r>
+        <w:rPr>
+          <w:rFonts w:cstheme="minorHAnsi"/>
+          <w:b/>
+          <w:sz w:val="24"/>
+          <w:szCs w:val="24"/>
+          <w:lang w:val="en-GB"/>
+        </w:rPr>
+        <w:t xml:space="preserve"> -p pjI3zvgFyKREsDKo -u </w:t>
+      </w:r>
+      <w:proofErr w:type="spellStart"/>
+      <w:r>
+        <w:rPr>
+          <w:rFonts w:cstheme="minorHAnsi"/>
+          <w:b/>
+          <w:sz w:val="24"/>
+          <w:szCs w:val="24"/>
+          <w:lang w:val="en-GB"/>
+        </w:rPr>
+        <w:t>becccs</w:t>
+      </w:r>
+      <w:proofErr w:type="spellEnd"/>
+    </w:p>
+    <w:p>
+      <w:pPr>
+        <w:pStyle w:val="NoSpacing"/>
         <w:spacing w:line="276" w:lineRule="auto"/>
         <w:rPr>
           <w:rFonts w:cstheme="minorHAnsi"/>
@@ -781,7 +1073,7 @@
     </w:p>
     <w:p>
       <w:pPr>
-        <w:pStyle w:val="KeinLeerraum"/>
+        <w:pStyle w:val="NoSpacing"/>
         <w:spacing w:line="276" w:lineRule="auto"/>
         <w:rPr>
           <w:rFonts w:cstheme="minorHAnsi"/>
@@ -820,7 +1112,7 @@
     </w:p>
     <w:p>
       <w:pPr>
-        <w:pStyle w:val="KeinLeerraum"/>
+        <w:pStyle w:val="NoSpacing"/>
         <w:spacing w:line="276" w:lineRule="auto"/>
         <w:rPr>
           <w:rFonts w:cstheme="minorHAnsi"/>
@@ -832,7 +1124,7 @@
     </w:p>
     <w:p>
       <w:pPr>
-        <w:pStyle w:val="berschrift1"/>
+        <w:pStyle w:val="Heading1"/>
         <w:numPr>
           <w:ilvl w:val="0"/>
           <w:numId w:val="2"/>
@@ -846,12 +1138,20 @@
         <w:rPr>
           <w:lang w:val="en-GB"/>
         </w:rPr>
-        <w:t>SSL certbot</w:t>
-      </w:r>
-    </w:p>
-    <w:p>
-      <w:pPr>
-        <w:pStyle w:val="berschrift2"/>
+        <w:t xml:space="preserve">SSL </w:t>
+      </w:r>
+      <w:proofErr w:type="spellStart"/>
+      <w:r>
+        <w:rPr>
+          <w:lang w:val="en-GB"/>
+        </w:rPr>
+        <w:t>certbot</w:t>
+      </w:r>
+      <w:proofErr w:type="spellEnd"/>
+    </w:p>
+    <w:p>
+      <w:pPr>
+        <w:pStyle w:val="Heading2"/>
         <w:rPr>
           <w:rFonts w:eastAsia="Times New Roman"/>
           <w:lang w:val="en-GB"/>
@@ -867,7 +1167,7 @@
     </w:p>
     <w:p>
       <w:pPr>
-        <w:pStyle w:val="KeinLeerraum"/>
+        <w:pStyle w:val="NoSpacing"/>
         <w:spacing w:line="276" w:lineRule="auto"/>
         <w:ind w:left="708"/>
         <w:rPr>
@@ -886,22 +1186,132 @@
           <w:szCs w:val="24"/>
           <w:lang w:val="en-GB"/>
         </w:rPr>
-        <w:t xml:space="preserve">~$ sudo certbot certonly --apache -d </w:t>
-      </w:r>
-      <w:r>
-        <w:rPr>
-          <w:rFonts w:cstheme="minorHAnsi"/>
-          <w:b/>
-          <w:sz w:val="24"/>
-          <w:szCs w:val="24"/>
-          <w:lang w:val="en-GB"/>
-        </w:rPr>
-        <w:t>{__comma_separated_list_of_urls__}</w:t>
-      </w:r>
-    </w:p>
-    <w:p>
-      <w:pPr>
-        <w:pStyle w:val="berschrift2"/>
+        <w:t xml:space="preserve">~$ </w:t>
+      </w:r>
+      <w:proofErr w:type="spellStart"/>
+      <w:r>
+        <w:rPr>
+          <w:rFonts w:cstheme="minorHAnsi"/>
+          <w:b/>
+          <w:sz w:val="24"/>
+          <w:szCs w:val="24"/>
+          <w:lang w:val="en-GB"/>
+        </w:rPr>
+        <w:t>sudo</w:t>
+      </w:r>
+      <w:proofErr w:type="spellEnd"/>
+      <w:r>
+        <w:rPr>
+          <w:rFonts w:cstheme="minorHAnsi"/>
+          <w:b/>
+          <w:sz w:val="24"/>
+          <w:szCs w:val="24"/>
+          <w:lang w:val="en-GB"/>
+        </w:rPr>
+        <w:t xml:space="preserve"> </w:t>
+      </w:r>
+      <w:proofErr w:type="spellStart"/>
+      <w:r>
+        <w:rPr>
+          <w:rFonts w:cstheme="minorHAnsi"/>
+          <w:b/>
+          <w:sz w:val="24"/>
+          <w:szCs w:val="24"/>
+          <w:lang w:val="en-GB"/>
+        </w:rPr>
+        <w:t>certbot</w:t>
+      </w:r>
+      <w:proofErr w:type="spellEnd"/>
+      <w:r>
+        <w:rPr>
+          <w:rFonts w:cstheme="minorHAnsi"/>
+          <w:b/>
+          <w:sz w:val="24"/>
+          <w:szCs w:val="24"/>
+          <w:lang w:val="en-GB"/>
+        </w:rPr>
+        <w:t xml:space="preserve"> </w:t>
+      </w:r>
+      <w:proofErr w:type="spellStart"/>
+      <w:r>
+        <w:rPr>
+          <w:rFonts w:cstheme="minorHAnsi"/>
+          <w:b/>
+          <w:sz w:val="24"/>
+          <w:szCs w:val="24"/>
+          <w:lang w:val="en-GB"/>
+        </w:rPr>
+        <w:t>certonly</w:t>
+      </w:r>
+      <w:proofErr w:type="spellEnd"/>
+      <w:r>
+        <w:rPr>
+          <w:rFonts w:cstheme="minorHAnsi"/>
+          <w:b/>
+          <w:sz w:val="24"/>
+          <w:szCs w:val="24"/>
+          <w:lang w:val="en-GB"/>
+        </w:rPr>
+        <w:t xml:space="preserve"> --</w:t>
+      </w:r>
+      <w:proofErr w:type="spellStart"/>
+      <w:r>
+        <w:rPr>
+          <w:rFonts w:cstheme="minorHAnsi"/>
+          <w:b/>
+          <w:sz w:val="24"/>
+          <w:szCs w:val="24"/>
+          <w:lang w:val="en-GB"/>
+        </w:rPr>
+        <w:t>apache</w:t>
+      </w:r>
+      <w:proofErr w:type="spellEnd"/>
+      <w:r>
+        <w:rPr>
+          <w:rFonts w:cstheme="minorHAnsi"/>
+          <w:b/>
+          <w:sz w:val="24"/>
+          <w:szCs w:val="24"/>
+          <w:lang w:val="en-GB"/>
+        </w:rPr>
+        <w:t xml:space="preserve"> -d </w:t>
+      </w:r>
+      <w:r>
+        <w:rPr>
+          <w:rFonts w:cstheme="minorHAnsi"/>
+          <w:b/>
+          <w:sz w:val="24"/>
+          <w:szCs w:val="24"/>
+          <w:lang w:val="en-GB"/>
+        </w:rPr>
+        <w:t>{__</w:t>
+      </w:r>
+      <w:proofErr w:type="spellStart"/>
+      <w:r>
+        <w:rPr>
+          <w:rFonts w:cstheme="minorHAnsi"/>
+          <w:b/>
+          <w:sz w:val="24"/>
+          <w:szCs w:val="24"/>
+          <w:lang w:val="en-GB"/>
+        </w:rPr>
+        <w:t>comma_separated_list_of_urls</w:t>
+      </w:r>
+      <w:proofErr w:type="spellEnd"/>
+      <w:r>
+        <w:rPr>
+          <w:rFonts w:cstheme="minorHAnsi"/>
+          <w:b/>
+          <w:sz w:val="24"/>
+          <w:szCs w:val="24"/>
+          <w:lang w:val="en-GB"/>
+        </w:rPr>
+        <w:t>__}</w:t>
+      </w:r>
+    </w:p>
+    <w:p>
+      <w:pPr>
+        <w:pStyle w:val="Heading2"/>
         <w:rPr>
           <w:lang w:val="en-GB"/>
         </w:rPr>
@@ -916,7 +1326,7 @@
     </w:p>
     <w:p>
       <w:pPr>
-        <w:pStyle w:val="KeinLeerraum"/>
+        <w:pStyle w:val="NoSpacing"/>
         <w:spacing w:line="276" w:lineRule="auto"/>
         <w:rPr>
           <w:rFonts w:cstheme="minorHAnsi"/>
@@ -932,12 +1342,32 @@
           <w:szCs w:val="24"/>
           <w:lang w:val="en-GB"/>
         </w:rPr>
-        <w:t>Example installation (This is for apache servers only):</w:t>
-      </w:r>
-    </w:p>
-    <w:p>
-      <w:pPr>
-        <w:pStyle w:val="KeinLeerraum"/>
+        <w:t xml:space="preserve">Example installation (This is for </w:t>
+      </w:r>
+      <w:proofErr w:type="spellStart"/>
+      <w:r>
+        <w:rPr>
+          <w:rFonts w:cstheme="minorHAnsi"/>
+          <w:sz w:val="24"/>
+          <w:szCs w:val="24"/>
+          <w:lang w:val="en-GB"/>
+        </w:rPr>
+        <w:t>apache</w:t>
+      </w:r>
+      <w:proofErr w:type="spellEnd"/>
+      <w:r>
+        <w:rPr>
+          <w:rFonts w:cstheme="minorHAnsi"/>
+          <w:sz w:val="24"/>
+          <w:szCs w:val="24"/>
+          <w:lang w:val="en-GB"/>
+        </w:rPr>
+        <w:t xml:space="preserve"> servers only):</w:t>
+      </w:r>
+    </w:p>
+    <w:p>
+      <w:pPr>
+        <w:pStyle w:val="NoSpacing"/>
         <w:spacing w:line="276" w:lineRule="auto"/>
         <w:ind w:left="708"/>
         <w:rPr>
@@ -957,12 +1387,100 @@
           <w:lang w:val="en-GB"/>
         </w:rPr>
         <w:lastRenderedPageBreak/>
-        <w:t>~$ sudo certbot certonly --apache -d www.semafood.psy.unibe.ch,semafood.psy.unibe.ch</w:t>
-      </w:r>
-    </w:p>
-    <w:p>
-      <w:pPr>
-        <w:pStyle w:val="KeinLeerraum"/>
+        <w:t xml:space="preserve">~$ </w:t>
+      </w:r>
+      <w:proofErr w:type="spellStart"/>
+      <w:r>
+        <w:rPr>
+          <w:rFonts w:cstheme="minorHAnsi"/>
+          <w:b/>
+          <w:sz w:val="24"/>
+          <w:szCs w:val="24"/>
+          <w:lang w:val="en-GB"/>
+        </w:rPr>
+        <w:t>sudo</w:t>
+      </w:r>
+      <w:proofErr w:type="spellEnd"/>
+      <w:r>
+        <w:rPr>
+          <w:rFonts w:cstheme="minorHAnsi"/>
+          <w:b/>
+          <w:sz w:val="24"/>
+          <w:szCs w:val="24"/>
+          <w:lang w:val="en-GB"/>
+        </w:rPr>
+        <w:t xml:space="preserve"> </w:t>
+      </w:r>
+      <w:proofErr w:type="spellStart"/>
+      <w:r>
+        <w:rPr>
+          <w:rFonts w:cstheme="minorHAnsi"/>
+          <w:b/>
+          <w:sz w:val="24"/>
+          <w:szCs w:val="24"/>
+          <w:lang w:val="en-GB"/>
+        </w:rPr>
+        <w:t>certbot</w:t>
+      </w:r>
+      <w:proofErr w:type="spellEnd"/>
+      <w:r>
+        <w:rPr>
+          <w:rFonts w:cstheme="minorHAnsi"/>
+          <w:b/>
+          <w:sz w:val="24"/>
+          <w:szCs w:val="24"/>
+          <w:lang w:val="en-GB"/>
+        </w:rPr>
+        <w:t xml:space="preserve"> </w:t>
+      </w:r>
+      <w:proofErr w:type="spellStart"/>
+      <w:r>
+        <w:rPr>
+          <w:rFonts w:cstheme="minorHAnsi"/>
+          <w:b/>
+          <w:sz w:val="24"/>
+          <w:szCs w:val="24"/>
+          <w:lang w:val="en-GB"/>
+        </w:rPr>
+        <w:t>certonly</w:t>
+      </w:r>
+      <w:proofErr w:type="spellEnd"/>
+      <w:r>
+        <w:rPr>
+          <w:rFonts w:cstheme="minorHAnsi"/>
+          <w:b/>
+          <w:sz w:val="24"/>
+          <w:szCs w:val="24"/>
+          <w:lang w:val="en-GB"/>
+        </w:rPr>
+        <w:t xml:space="preserve"> --</w:t>
+      </w:r>
+      <w:proofErr w:type="spellStart"/>
+      <w:r>
+        <w:rPr>
+          <w:rFonts w:cstheme="minorHAnsi"/>
+          <w:b/>
+          <w:sz w:val="24"/>
+          <w:szCs w:val="24"/>
+          <w:lang w:val="en-GB"/>
+        </w:rPr>
+        <w:t>apache</w:t>
+      </w:r>
+      <w:proofErr w:type="spellEnd"/>
+      <w:r>
+        <w:rPr>
+          <w:rFonts w:cstheme="minorHAnsi"/>
+          <w:b/>
+          <w:sz w:val="24"/>
+          <w:szCs w:val="24"/>
+          <w:lang w:val="en-GB"/>
+        </w:rPr>
+        <w:t xml:space="preserve"> -d www.semafood.psy.unibe.ch,semafood.psy.unibe.ch</w:t>
+      </w:r>
+    </w:p>
+    <w:p>
+      <w:pPr>
+        <w:pStyle w:val="NoSpacing"/>
         <w:spacing w:line="276" w:lineRule="auto"/>
         <w:rPr>
           <w:rFonts w:cstheme="minorHAnsi"/>
@@ -971,6 +1489,8 @@
           <w:lang w:val="fr-CH"/>
         </w:rPr>
       </w:pPr>
+      <w:proofErr w:type="spellStart"/>
+      <w:proofErr w:type="gramStart"/>
       <w:r>
         <w:rPr>
           <w:rFonts w:cstheme="minorHAnsi"/>
@@ -978,7 +1498,27 @@
           <w:szCs w:val="24"/>
           <w:lang w:val="fr-CH"/>
         </w:rPr>
-        <w:t xml:space="preserve">Certbot: </w:t>
+        <w:t>Certbot</w:t>
+      </w:r>
+      <w:proofErr w:type="spellEnd"/>
+      <w:r>
+        <w:rPr>
+          <w:rFonts w:cstheme="minorHAnsi"/>
+          <w:sz w:val="24"/>
+          <w:szCs w:val="24"/>
+          <w:lang w:val="fr-CH"/>
+        </w:rPr>
+        <w:t>:</w:t>
+      </w:r>
+      <w:proofErr w:type="gramEnd"/>
+      <w:r>
+        <w:rPr>
+          <w:rFonts w:cstheme="minorHAnsi"/>
+          <w:sz w:val="24"/>
+          <w:szCs w:val="24"/>
+          <w:lang w:val="fr-CH"/>
+        </w:rPr>
+        <w:t xml:space="preserve"> </w:t>
       </w:r>
       <w:hyperlink r:id="rId9" w:history="1">
         <w:r>
@@ -995,7 +1535,7 @@
     </w:p>
     <w:p>
       <w:pPr>
-        <w:pStyle w:val="KeinLeerraum"/>
+        <w:pStyle w:val="NoSpacing"/>
         <w:spacing w:line="276" w:lineRule="auto"/>
         <w:rPr>
           <w:rFonts w:cstheme="minorHAnsi"/>
@@ -1007,7 +1547,7 @@
     </w:p>
     <w:p>
       <w:pPr>
-        <w:pStyle w:val="berschrift1"/>
+        <w:pStyle w:val="Heading1"/>
         <w:numPr>
           <w:ilvl w:val="0"/>
           <w:numId w:val="2"/>
@@ -1031,7 +1571,7 @@
     </w:p>
     <w:p>
       <w:pPr>
-        <w:pStyle w:val="berschrift2"/>
+        <w:pStyle w:val="Heading2"/>
         <w:rPr>
           <w:lang w:val="en-GB"/>
         </w:rPr>
@@ -1046,7 +1586,7 @@
     </w:p>
     <w:p>
       <w:pPr>
-        <w:pStyle w:val="KeinLeerraum"/>
+        <w:pStyle w:val="NoSpacing"/>
         <w:spacing w:line="276" w:lineRule="auto"/>
         <w:rPr>
           <w:rFonts w:cstheme="minorHAnsi"/>
@@ -1092,12 +1632,58 @@
           <w:szCs w:val="24"/>
           <w:lang w:val="en-GB"/>
         </w:rPr>
-        <w:t>{__experiment_name__}_ssl.conf</w:t>
-      </w:r>
-    </w:p>
-    <w:p>
-      <w:pPr>
-        <w:pStyle w:val="KeinLeerraum"/>
+        <w:t>{__</w:t>
+      </w:r>
+      <w:proofErr w:type="spellStart"/>
+      <w:r>
+        <w:rPr>
+          <w:rFonts w:cstheme="minorHAnsi"/>
+          <w:b/>
+          <w:sz w:val="24"/>
+          <w:szCs w:val="24"/>
+          <w:lang w:val="en-GB"/>
+        </w:rPr>
+        <w:t>experiment_name</w:t>
+      </w:r>
+      <w:proofErr w:type="spellEnd"/>
+      <w:r>
+        <w:rPr>
+          <w:rFonts w:cstheme="minorHAnsi"/>
+          <w:b/>
+          <w:sz w:val="24"/>
+          <w:szCs w:val="24"/>
+          <w:lang w:val="en-GB"/>
+        </w:rPr>
+        <w:t>_</w:t>
+      </w:r>
+      <w:proofErr w:type="gramStart"/>
+      <w:r>
+        <w:rPr>
+          <w:rFonts w:cstheme="minorHAnsi"/>
+          <w:b/>
+          <w:sz w:val="24"/>
+          <w:szCs w:val="24"/>
+          <w:lang w:val="en-GB"/>
+        </w:rPr>
+        <w:t>_}_</w:t>
+      </w:r>
+      <w:proofErr w:type="spellStart"/>
+      <w:proofErr w:type="gramEnd"/>
+      <w:r>
+        <w:rPr>
+          <w:rFonts w:cstheme="minorHAnsi"/>
+          <w:b/>
+          <w:sz w:val="24"/>
+          <w:szCs w:val="24"/>
+          <w:lang w:val="en-GB"/>
+        </w:rPr>
+        <w:t>ssl.conf</w:t>
+      </w:r>
+      <w:proofErr w:type="spellEnd"/>
+    </w:p>
+    <w:p>
+      <w:pPr>
+        <w:pStyle w:val="NoSpacing"/>
         <w:spacing w:line="276" w:lineRule="auto"/>
         <w:rPr>
           <w:rFonts w:cstheme="minorHAnsi"/>
@@ -1118,7 +1704,7 @@
     </w:p>
     <w:p>
       <w:pPr>
-        <w:pStyle w:val="KeinLeerraum"/>
+        <w:pStyle w:val="NoSpacing"/>
         <w:spacing w:line="276" w:lineRule="auto"/>
         <w:ind w:left="708"/>
         <w:rPr>
@@ -1137,8 +1723,9 @@
           <w:szCs w:val="24"/>
           <w:lang w:val="fr-CH"/>
         </w:rPr>
-        <w:t>/etc/apache2/sites-available/</w:t>
-      </w:r>
+        <w:t>/</w:t>
+      </w:r>
+      <w:proofErr w:type="spellStart"/>
       <w:r>
         <w:rPr>
           <w:rFonts w:cstheme="minorHAnsi"/>
@@ -1147,12 +1734,57 @@
           <w:szCs w:val="24"/>
           <w:lang w:val="fr-CH"/>
         </w:rPr>
+        <w:t>etc</w:t>
+      </w:r>
+      <w:proofErr w:type="spellEnd"/>
+      <w:r>
+        <w:rPr>
+          <w:rFonts w:cstheme="minorHAnsi"/>
+          <w:b/>
+          <w:sz w:val="24"/>
+          <w:szCs w:val="24"/>
+          <w:lang w:val="fr-CH"/>
+        </w:rPr>
+        <w:t>/apache2/sites-</w:t>
+      </w:r>
+      <w:proofErr w:type="spellStart"/>
+      <w:r>
+        <w:rPr>
+          <w:rFonts w:cstheme="minorHAnsi"/>
+          <w:b/>
+          <w:sz w:val="24"/>
+          <w:szCs w:val="24"/>
+          <w:lang w:val="fr-CH"/>
+        </w:rPr>
+        <w:t>available</w:t>
+      </w:r>
+      <w:proofErr w:type="spellEnd"/>
+      <w:r>
+        <w:rPr>
+          <w:rFonts w:cstheme="minorHAnsi"/>
+          <w:b/>
+          <w:sz w:val="24"/>
+          <w:szCs w:val="24"/>
+          <w:lang w:val="fr-CH"/>
+        </w:rPr>
+        <w:t>/</w:t>
+      </w:r>
+      <w:proofErr w:type="spellStart"/>
+      <w:r>
+        <w:rPr>
+          <w:rFonts w:cstheme="minorHAnsi"/>
+          <w:b/>
+          <w:sz w:val="24"/>
+          <w:szCs w:val="24"/>
+          <w:lang w:val="fr-CH"/>
+        </w:rPr>
         <w:t>semafood_ssl.conf</w:t>
       </w:r>
-    </w:p>
-    <w:p>
-      <w:pPr>
-        <w:pStyle w:val="berschrift2"/>
+      <w:proofErr w:type="spellEnd"/>
+    </w:p>
+    <w:p>
+      <w:pPr>
+        <w:pStyle w:val="Heading2"/>
         <w:rPr>
           <w:lang w:val="en-GB"/>
         </w:rPr>
@@ -1167,7 +1799,7 @@
     </w:p>
     <w:p>
       <w:pPr>
-        <w:pStyle w:val="KeinLeerraum"/>
+        <w:pStyle w:val="NoSpacing"/>
         <w:spacing w:line="276" w:lineRule="auto"/>
         <w:rPr>
           <w:rFonts w:cstheme="minorHAnsi"/>
@@ -1246,21 +1878,72 @@
           <w:szCs w:val="24"/>
           <w:lang w:val="en-GB"/>
         </w:rPr>
-        <w:t xml:space="preserve"> {__experiment_name__</w:t>
-      </w:r>
-      <w:r>
-        <w:rPr>
-          <w:rFonts w:cstheme="minorHAnsi"/>
-          <w:sz w:val="24"/>
-          <w:szCs w:val="24"/>
-          <w:lang w:val="en-GB"/>
-        </w:rPr>
-        <w:t>}_ssl.conf.</w:t>
-      </w:r>
-    </w:p>
-    <w:p>
-      <w:pPr>
-        <w:pStyle w:val="KeinLeerraum"/>
+        <w:t xml:space="preserve"> {__</w:t>
+      </w:r>
+      <w:proofErr w:type="spellStart"/>
+      <w:r>
+        <w:rPr>
+          <w:rFonts w:cstheme="minorHAnsi"/>
+          <w:sz w:val="24"/>
+          <w:szCs w:val="24"/>
+          <w:lang w:val="en-GB"/>
+        </w:rPr>
+        <w:t>experiment_name</w:t>
+      </w:r>
+      <w:proofErr w:type="spellEnd"/>
+      <w:r>
+        <w:rPr>
+          <w:rFonts w:cstheme="minorHAnsi"/>
+          <w:sz w:val="24"/>
+          <w:szCs w:val="24"/>
+          <w:lang w:val="en-GB"/>
+        </w:rPr>
+        <w:t>_</w:t>
+      </w:r>
+      <w:proofErr w:type="gramStart"/>
+      <w:r>
+        <w:rPr>
+          <w:rFonts w:cstheme="minorHAnsi"/>
+          <w:sz w:val="24"/>
+          <w:szCs w:val="24"/>
+          <w:lang w:val="en-GB"/>
+        </w:rPr>
+        <w:t>_</w:t>
+      </w:r>
+      <w:r>
+        <w:rPr>
+          <w:rFonts w:cstheme="minorHAnsi"/>
+          <w:sz w:val="24"/>
+          <w:szCs w:val="24"/>
+          <w:lang w:val="en-GB"/>
+        </w:rPr>
+        <w:t>}_</w:t>
+      </w:r>
+      <w:proofErr w:type="spellStart"/>
+      <w:proofErr w:type="gramEnd"/>
+      <w:r>
+        <w:rPr>
+          <w:rFonts w:cstheme="minorHAnsi"/>
+          <w:sz w:val="24"/>
+          <w:szCs w:val="24"/>
+          <w:lang w:val="en-GB"/>
+        </w:rPr>
+        <w:t>ssl.conf</w:t>
+      </w:r>
+      <w:proofErr w:type="spellEnd"/>
+      <w:r>
+        <w:rPr>
+          <w:rFonts w:cstheme="minorHAnsi"/>
+          <w:sz w:val="24"/>
+          <w:szCs w:val="24"/>
+          <w:lang w:val="en-GB"/>
+        </w:rPr>
+        <w:t>.</w:t>
+      </w:r>
+    </w:p>
+    <w:p>
+      <w:pPr>
+        <w:pStyle w:val="NoSpacing"/>
         <w:spacing w:line="276" w:lineRule="auto"/>
         <w:rPr>
           <w:rFonts w:cstheme="minorHAnsi"/>
@@ -1281,7 +1964,7 @@
     </w:p>
     <w:p>
       <w:pPr>
-        <w:pStyle w:val="KeinLeerraum"/>
+        <w:pStyle w:val="NoSpacing"/>
         <w:spacing w:line="276" w:lineRule="auto"/>
         <w:ind w:left="708"/>
         <w:rPr>
@@ -1305,7 +1988,7 @@
     </w:p>
     <w:p>
       <w:pPr>
-        <w:pStyle w:val="KeinLeerraum"/>
+        <w:pStyle w:val="NoSpacing"/>
         <w:spacing w:line="276" w:lineRule="auto"/>
         <w:rPr>
           <w:rFonts w:cstheme="minorHAnsi"/>
@@ -1317,7 +2000,7 @@
     </w:p>
     <w:p>
       <w:pPr>
-        <w:pStyle w:val="berschrift1"/>
+        <w:pStyle w:val="Heading1"/>
         <w:numPr>
           <w:ilvl w:val="0"/>
           <w:numId w:val="2"/>
@@ -1335,7 +2018,7 @@
     </w:p>
     <w:p>
       <w:pPr>
-        <w:pStyle w:val="berschrift2"/>
+        <w:pStyle w:val="Heading2"/>
         <w:rPr>
           <w:lang w:val="en-GB"/>
         </w:rPr>
@@ -1349,7 +2032,7 @@
     </w:p>
     <w:p>
       <w:pPr>
-        <w:pStyle w:val="KeinLeerraum"/>
+        <w:pStyle w:val="NoSpacing"/>
         <w:spacing w:line="276" w:lineRule="auto"/>
         <w:ind w:left="708"/>
         <w:rPr>
@@ -1368,12 +2051,80 @@
           <w:szCs w:val="24"/>
           <w:lang w:val="en-GB"/>
         </w:rPr>
-        <w:t>~$ sudo a2ensite {__experiment_name__}_ssl.conf</w:t>
-      </w:r>
-    </w:p>
-    <w:p>
-      <w:pPr>
-        <w:pStyle w:val="KeinLeerraum"/>
+        <w:t xml:space="preserve">~$ </w:t>
+      </w:r>
+      <w:proofErr w:type="spellStart"/>
+      <w:r>
+        <w:rPr>
+          <w:rFonts w:cstheme="minorHAnsi"/>
+          <w:b/>
+          <w:sz w:val="24"/>
+          <w:szCs w:val="24"/>
+          <w:lang w:val="en-GB"/>
+        </w:rPr>
+        <w:t>sudo</w:t>
+      </w:r>
+      <w:proofErr w:type="spellEnd"/>
+      <w:r>
+        <w:rPr>
+          <w:rFonts w:cstheme="minorHAnsi"/>
+          <w:b/>
+          <w:sz w:val="24"/>
+          <w:szCs w:val="24"/>
+          <w:lang w:val="en-GB"/>
+        </w:rPr>
+        <w:t xml:space="preserve"> a2ensite {__</w:t>
+      </w:r>
+      <w:proofErr w:type="spellStart"/>
+      <w:r>
+        <w:rPr>
+          <w:rFonts w:cstheme="minorHAnsi"/>
+          <w:b/>
+          <w:sz w:val="24"/>
+          <w:szCs w:val="24"/>
+          <w:lang w:val="en-GB"/>
+        </w:rPr>
+        <w:t>experiment_name</w:t>
+      </w:r>
+      <w:proofErr w:type="spellEnd"/>
+      <w:r>
+        <w:rPr>
+          <w:rFonts w:cstheme="minorHAnsi"/>
+          <w:b/>
+          <w:sz w:val="24"/>
+          <w:szCs w:val="24"/>
+          <w:lang w:val="en-GB"/>
+        </w:rPr>
+        <w:t>_</w:t>
+      </w:r>
+      <w:proofErr w:type="gramStart"/>
+      <w:r>
+        <w:rPr>
+          <w:rFonts w:cstheme="minorHAnsi"/>
+          <w:b/>
+          <w:sz w:val="24"/>
+          <w:szCs w:val="24"/>
+          <w:lang w:val="en-GB"/>
+        </w:rPr>
+        <w:t>_}_</w:t>
+      </w:r>
+      <w:proofErr w:type="spellStart"/>
+      <w:proofErr w:type="gramEnd"/>
+      <w:r>
+        <w:rPr>
+          <w:rFonts w:cstheme="minorHAnsi"/>
+          <w:b/>
+          <w:sz w:val="24"/>
+          <w:szCs w:val="24"/>
+          <w:lang w:val="en-GB"/>
+        </w:rPr>
+        <w:t>ssl.conf</w:t>
+      </w:r>
+      <w:proofErr w:type="spellEnd"/>
+    </w:p>
+    <w:p>
+      <w:pPr>
+        <w:pStyle w:val="NoSpacing"/>
         <w:spacing w:line="276" w:lineRule="auto"/>
         <w:ind w:left="708"/>
         <w:rPr>
@@ -1392,12 +2143,56 @@
           <w:szCs w:val="24"/>
           <w:lang w:val="en-GB"/>
         </w:rPr>
-        <w:t>~$ sudo systemctl restart apache2.service</w:t>
-      </w:r>
-    </w:p>
-    <w:p>
-      <w:pPr>
-        <w:pStyle w:val="berschrift2"/>
+        <w:t xml:space="preserve">~$ </w:t>
+      </w:r>
+      <w:proofErr w:type="spellStart"/>
+      <w:r>
+        <w:rPr>
+          <w:rFonts w:cstheme="minorHAnsi"/>
+          <w:b/>
+          <w:sz w:val="24"/>
+          <w:szCs w:val="24"/>
+          <w:lang w:val="en-GB"/>
+        </w:rPr>
+        <w:t>sudo</w:t>
+      </w:r>
+      <w:proofErr w:type="spellEnd"/>
+      <w:r>
+        <w:rPr>
+          <w:rFonts w:cstheme="minorHAnsi"/>
+          <w:b/>
+          <w:sz w:val="24"/>
+          <w:szCs w:val="24"/>
+          <w:lang w:val="en-GB"/>
+        </w:rPr>
+        <w:t xml:space="preserve"> </w:t>
+      </w:r>
+      <w:proofErr w:type="spellStart"/>
+      <w:r>
+        <w:rPr>
+          <w:rFonts w:cstheme="minorHAnsi"/>
+          <w:b/>
+          <w:sz w:val="24"/>
+          <w:szCs w:val="24"/>
+          <w:lang w:val="en-GB"/>
+        </w:rPr>
+        <w:t>systemctl</w:t>
+      </w:r>
+      <w:proofErr w:type="spellEnd"/>
+      <w:r>
+        <w:rPr>
+          <w:rFonts w:cstheme="minorHAnsi"/>
+          <w:b/>
+          <w:sz w:val="24"/>
+          <w:szCs w:val="24"/>
+          <w:lang w:val="en-GB"/>
+        </w:rPr>
+        <w:t xml:space="preserve"> restart apache2.service</w:t>
+      </w:r>
+    </w:p>
+    <w:p>
+      <w:pPr>
+        <w:pStyle w:val="Heading2"/>
         <w:rPr>
           <w:lang w:val="en-GB"/>
         </w:rPr>
@@ -1411,7 +2206,7 @@
     </w:p>
     <w:p>
       <w:pPr>
-        <w:pStyle w:val="KeinLeerraum"/>
+        <w:pStyle w:val="NoSpacing"/>
         <w:spacing w:line="276" w:lineRule="auto"/>
         <w:rPr>
           <w:rFonts w:cstheme="minorHAnsi"/>
@@ -1432,7 +2227,7 @@
     </w:p>
     <w:p>
       <w:pPr>
-        <w:pStyle w:val="KeinLeerraum"/>
+        <w:pStyle w:val="NoSpacing"/>
         <w:spacing w:line="276" w:lineRule="auto"/>
         <w:rPr>
           <w:rFonts w:cstheme="minorHAnsi"/>
@@ -1444,7 +2239,7 @@
     </w:p>
     <w:p>
       <w:pPr>
-        <w:pStyle w:val="berschrift1"/>
+        <w:pStyle w:val="Heading1"/>
         <w:numPr>
           <w:ilvl w:val="0"/>
           <w:numId w:val="2"/>
@@ -1462,7 +2257,7 @@
     </w:p>
     <w:p>
       <w:pPr>
-        <w:pStyle w:val="berschrift2"/>
+        <w:pStyle w:val="Heading2"/>
         <w:rPr>
           <w:lang w:val="en-GB"/>
         </w:rPr>
@@ -1476,7 +2271,7 @@
     </w:p>
     <w:p>
       <w:pPr>
-        <w:pStyle w:val="KeinLeerraum"/>
+        <w:pStyle w:val="NoSpacing"/>
         <w:spacing w:line="276" w:lineRule="auto"/>
         <w:ind w:left="708"/>
         <w:rPr>
@@ -1495,7 +2290,29 @@
           <w:szCs w:val="24"/>
           <w:lang w:val="en-GB"/>
         </w:rPr>
-        <w:t xml:space="preserve">~$ sudo nano </w:t>
+        <w:t xml:space="preserve">~$ </w:t>
+      </w:r>
+      <w:proofErr w:type="spellStart"/>
+      <w:r>
+        <w:rPr>
+          <w:rFonts w:cstheme="minorHAnsi"/>
+          <w:b/>
+          <w:sz w:val="24"/>
+          <w:szCs w:val="24"/>
+          <w:lang w:val="en-GB"/>
+        </w:rPr>
+        <w:t>sudo</w:t>
+      </w:r>
+      <w:proofErr w:type="spellEnd"/>
+      <w:r>
+        <w:rPr>
+          <w:rFonts w:cstheme="minorHAnsi"/>
+          <w:b/>
+          <w:sz w:val="24"/>
+          <w:szCs w:val="24"/>
+          <w:lang w:val="en-GB"/>
+        </w:rPr>
+        <w:t xml:space="preserve"> nano </w:t>
       </w:r>
       <w:r>
         <w:rPr>
@@ -1570,7 +2387,7 @@
     </w:p>
     <w:p>
       <w:pPr>
-        <w:pStyle w:val="KeinLeerraum"/>
+        <w:pStyle w:val="NoSpacing"/>
         <w:spacing w:line="276" w:lineRule="auto"/>
         <w:rPr>
           <w:rFonts w:cstheme="minorHAnsi"/>
@@ -1582,7 +2399,7 @@
     </w:p>
     <w:p>
       <w:pPr>
-        <w:pStyle w:val="berschrift2"/>
+        <w:pStyle w:val="Heading2"/>
         <w:rPr>
           <w:lang w:val="en-GB"/>
         </w:rPr>
@@ -1596,7 +2413,7 @@
     </w:p>
     <w:p>
       <w:pPr>
-        <w:pStyle w:val="KeinLeerraum"/>
+        <w:pStyle w:val="NoSpacing"/>
         <w:spacing w:line="276" w:lineRule="auto"/>
         <w:rPr>
           <w:rFonts w:cstheme="minorHAnsi"/>
@@ -1617,7 +2434,7 @@
     </w:p>
     <w:p>
       <w:pPr>
-        <w:pStyle w:val="KeinLeerraum"/>
+        <w:pStyle w:val="NoSpacing"/>
         <w:spacing w:line="276" w:lineRule="auto"/>
         <w:ind w:left="708"/>
         <w:rPr>
@@ -1636,8 +2453,31 @@
           <w:szCs w:val="24"/>
           <w:lang w:val="en-GB"/>
         </w:rPr>
-        <w:t>~$ sudo nano /home/</w:t>
-      </w:r>
+        <w:t xml:space="preserve">~$ </w:t>
+      </w:r>
+      <w:proofErr w:type="spellStart"/>
+      <w:r>
+        <w:rPr>
+          <w:rFonts w:cstheme="minorHAnsi"/>
+          <w:b/>
+          <w:sz w:val="24"/>
+          <w:szCs w:val="24"/>
+          <w:lang w:val="en-GB"/>
+        </w:rPr>
+        <w:t>sudo</w:t>
+      </w:r>
+      <w:proofErr w:type="spellEnd"/>
+      <w:r>
+        <w:rPr>
+          <w:rFonts w:cstheme="minorHAnsi"/>
+          <w:b/>
+          <w:sz w:val="24"/>
+          <w:szCs w:val="24"/>
+          <w:lang w:val="en-GB"/>
+        </w:rPr>
+        <w:t xml:space="preserve"> nano /home/</w:t>
+      </w:r>
+      <w:proofErr w:type="spellStart"/>
       <w:r>
         <w:rPr>
           <w:rFonts w:cstheme="minorHAnsi"/>
@@ -1648,6 +2488,7 @@
         </w:rPr>
         <w:t>becccs</w:t>
       </w:r>
+      <w:proofErr w:type="spellEnd"/>
       <w:r>
         <w:rPr>
           <w:rFonts w:cstheme="minorHAnsi"/>
@@ -1658,6 +2499,7 @@
         </w:rPr>
         <w:t>/</w:t>
       </w:r>
+      <w:proofErr w:type="spellStart"/>
       <w:r>
         <w:rPr>
           <w:rFonts w:cstheme="minorHAnsi"/>
@@ -1668,6 +2510,7 @@
         </w:rPr>
         <w:t>ipal</w:t>
       </w:r>
+      <w:proofErr w:type="spellEnd"/>
       <w:r>
         <w:rPr>
           <w:rFonts w:cstheme="minorHAnsi"/>
@@ -1688,6 +2531,7 @@
         </w:rPr>
         <w:t>/</w:t>
       </w:r>
+      <w:proofErr w:type="spellStart"/>
       <w:r>
         <w:rPr>
           <w:rFonts w:cstheme="minorHAnsi"/>
@@ -1698,10 +2542,11 @@
         </w:rPr>
         <w:t>globals_untracked.php</w:t>
       </w:r>
-    </w:p>
-    <w:p>
-      <w:pPr>
-        <w:pStyle w:val="KeinLeerraum"/>
+      <w:proofErr w:type="spellEnd"/>
+    </w:p>
+    <w:p>
+      <w:pPr>
+        <w:pStyle w:val="NoSpacing"/>
         <w:spacing w:line="276" w:lineRule="auto"/>
         <w:rPr>
           <w:rFonts w:cstheme="minorHAnsi"/>
@@ -1722,7 +2567,7 @@
     </w:p>
     <w:p>
       <w:pPr>
-        <w:pStyle w:val="KeinLeerraum"/>
+        <w:pStyle w:val="NoSpacing"/>
         <w:spacing w:line="276" w:lineRule="auto"/>
         <w:ind w:firstLine="708"/>
         <w:rPr>
@@ -1733,20 +2578,32 @@
           <w:lang w:val="en-GB"/>
         </w:rPr>
       </w:pPr>
-      <w:r>
-        <w:rPr>
-          <w:rFonts w:cstheme="minorHAnsi"/>
-          <w:b/>
-          <w:sz w:val="24"/>
-          <w:szCs w:val="24"/>
-          <w:lang w:val="en-GB"/>
-        </w:rPr>
-        <w:t>define('BASE_PATH', '')</w:t>
-      </w:r>
-    </w:p>
-    <w:p>
-      <w:pPr>
-        <w:pStyle w:val="KeinLeerraum"/>
+      <w:proofErr w:type="gramStart"/>
+      <w:r>
+        <w:rPr>
+          <w:rFonts w:cstheme="minorHAnsi"/>
+          <w:b/>
+          <w:sz w:val="24"/>
+          <w:szCs w:val="24"/>
+          <w:lang w:val="en-GB"/>
+        </w:rPr>
+        <w:t>define(</w:t>
+      </w:r>
+      <w:proofErr w:type="gramEnd"/>
+      <w:r>
+        <w:rPr>
+          <w:rFonts w:cstheme="minorHAnsi"/>
+          <w:b/>
+          <w:sz w:val="24"/>
+          <w:szCs w:val="24"/>
+          <w:lang w:val="en-GB"/>
+        </w:rPr>
+        <w:t>'BASE_PATH', '')</w:t>
+      </w:r>
+    </w:p>
+    <w:p>
+      <w:pPr>
+        <w:pStyle w:val="NoSpacing"/>
         <w:spacing w:line="276" w:lineRule="auto"/>
         <w:rPr>
           <w:rFonts w:cstheme="minorHAnsi"/>
@@ -1758,7 +2615,7 @@
     </w:p>
     <w:p>
       <w:pPr>
-        <w:pStyle w:val="berschrift1"/>
+        <w:pStyle w:val="Heading1"/>
         <w:numPr>
           <w:ilvl w:val="0"/>
           <w:numId w:val="2"/>
@@ -1776,7 +2633,7 @@
     </w:p>
     <w:p>
       <w:pPr>
-        <w:pStyle w:val="KeinLeerraum"/>
+        <w:pStyle w:val="NoSpacing"/>
         <w:numPr>
           <w:ilvl w:val="0"/>
           <w:numId w:val="8"/>
@@ -1803,7 +2660,7 @@
     </w:p>
     <w:p>
       <w:pPr>
-        <w:pStyle w:val="KeinLeerraum"/>
+        <w:pStyle w:val="NoSpacing"/>
         <w:spacing w:line="276" w:lineRule="auto"/>
         <w:ind w:left="708"/>
         <w:rPr>
@@ -1857,21 +2714,22 @@
     </w:p>
     <w:p>
       <w:pPr>
-        <w:pStyle w:val="berschrift2"/>
-        <w:rPr>
-          <w:lang w:val="en-GB"/>
-        </w:rPr>
-      </w:pPr>
-      <w:r>
-        <w:rPr>
-          <w:lang w:val="en-GB"/>
-        </w:rPr>
+        <w:pStyle w:val="Heading2"/>
+        <w:rPr>
+          <w:lang w:val="en-GB"/>
+        </w:rPr>
+      </w:pPr>
+      <w:r>
+        <w:rPr>
+          <w:lang w:val="en-GB"/>
+        </w:rPr>
+        <w:lastRenderedPageBreak/>
         <w:t>Info:</w:t>
       </w:r>
     </w:p>
     <w:p>
       <w:pPr>
-        <w:pStyle w:val="KeinLeerraum"/>
+        <w:pStyle w:val="NoSpacing"/>
         <w:spacing w:line="276" w:lineRule="auto"/>
         <w:rPr>
           <w:rFonts w:cstheme="minorHAnsi"/>
@@ -1896,7 +2754,27 @@
           <w:szCs w:val="24"/>
           <w:lang w:val="en-GB"/>
         </w:rPr>
-        <w:t>. Do not forget to enable the cache (apc cli)</w:t>
+        <w:t>. Do not forget to enable the cache (</w:t>
+      </w:r>
+      <w:proofErr w:type="spellStart"/>
+      <w:r>
+        <w:rPr>
+          <w:rFonts w:cstheme="minorHAnsi"/>
+          <w:sz w:val="24"/>
+          <w:szCs w:val="24"/>
+          <w:lang w:val="en-GB"/>
+        </w:rPr>
+        <w:t>apc</w:t>
+      </w:r>
+      <w:proofErr w:type="spellEnd"/>
+      <w:r>
+        <w:rPr>
+          <w:rFonts w:cstheme="minorHAnsi"/>
+          <w:sz w:val="24"/>
+          <w:szCs w:val="24"/>
+          <w:lang w:val="en-GB"/>
+        </w:rPr>
+        <w:t xml:space="preserve"> cli)</w:t>
       </w:r>
       <w:r>
         <w:rPr>
@@ -1914,14 +2792,32 @@
           <w:szCs w:val="24"/>
           <w:lang w:val="en-GB"/>
         </w:rPr>
-        <w:t>Make sure that the php modules are installed (see above):</w:t>
-      </w:r>
-      <w:bookmarkStart w:id="0" w:name="_GoBack"/>
-      <w:bookmarkEnd w:id="0"/>
-    </w:p>
-    <w:p>
-      <w:pPr>
-        <w:pStyle w:val="KeinLeerraum"/>
+        <w:t xml:space="preserve">Make sure that the </w:t>
+      </w:r>
+      <w:proofErr w:type="spellStart"/>
+      <w:r>
+        <w:rPr>
+          <w:rFonts w:cstheme="minorHAnsi"/>
+          <w:sz w:val="24"/>
+          <w:szCs w:val="24"/>
+          <w:lang w:val="en-GB"/>
+        </w:rPr>
+        <w:t>php</w:t>
+      </w:r>
+      <w:proofErr w:type="spellEnd"/>
+      <w:r>
+        <w:rPr>
+          <w:rFonts w:cstheme="minorHAnsi"/>
+          <w:sz w:val="24"/>
+          <w:szCs w:val="24"/>
+          <w:lang w:val="en-GB"/>
+        </w:rPr>
+        <w:t xml:space="preserve"> modules are installed (see above):</w:t>
+      </w:r>
+    </w:p>
+    <w:p>
+      <w:pPr>
+        <w:pStyle w:val="NoSpacing"/>
         <w:spacing w:line="276" w:lineRule="auto"/>
         <w:ind w:left="708"/>
         <w:rPr>
@@ -1940,17 +2836,73 @@
           <w:szCs w:val="24"/>
           <w:lang w:val="en-GB"/>
         </w:rPr>
-        <w:t xml:space="preserve">* * * * * php </w:t>
-      </w:r>
-      <w:r>
-        <w:rPr>
-          <w:rFonts w:cstheme="minorHAnsi"/>
-          <w:b/>
-          <w:sz w:val="24"/>
-          <w:szCs w:val="24"/>
-          <w:lang w:val="en-GB"/>
-        </w:rPr>
-        <w:t xml:space="preserve">--define apc.enable_cli=1 </w:t>
+        <w:t xml:space="preserve">* * * * * </w:t>
+      </w:r>
+      <w:proofErr w:type="spellStart"/>
+      <w:r>
+        <w:rPr>
+          <w:rFonts w:cstheme="minorHAnsi"/>
+          <w:b/>
+          <w:sz w:val="24"/>
+          <w:szCs w:val="24"/>
+          <w:lang w:val="en-GB"/>
+        </w:rPr>
+        <w:t>php</w:t>
+      </w:r>
+      <w:proofErr w:type="spellEnd"/>
+      <w:r>
+        <w:rPr>
+          <w:rFonts w:cstheme="minorHAnsi"/>
+          <w:b/>
+          <w:sz w:val="24"/>
+          <w:szCs w:val="24"/>
+          <w:lang w:val="en-GB"/>
+        </w:rPr>
+        <w:t xml:space="preserve"> </w:t>
+      </w:r>
+      <w:r>
+        <w:rPr>
+          <w:rFonts w:cstheme="minorHAnsi"/>
+          <w:b/>
+          <w:sz w:val="24"/>
+          <w:szCs w:val="24"/>
+          <w:lang w:val="en-GB"/>
+        </w:rPr>
+        <w:t xml:space="preserve">--define </w:t>
+      </w:r>
+      <w:proofErr w:type="spellStart"/>
+      <w:proofErr w:type="gramStart"/>
+      <w:r>
+        <w:rPr>
+          <w:rFonts w:cstheme="minorHAnsi"/>
+          <w:b/>
+          <w:sz w:val="24"/>
+          <w:szCs w:val="24"/>
+          <w:lang w:val="en-GB"/>
+        </w:rPr>
+        <w:t>apc.enable</w:t>
+      </w:r>
+      <w:proofErr w:type="gramEnd"/>
+      <w:r>
+        <w:rPr>
+          <w:rFonts w:cstheme="minorHAnsi"/>
+          <w:b/>
+          <w:sz w:val="24"/>
+          <w:szCs w:val="24"/>
+          <w:lang w:val="en-GB"/>
+        </w:rPr>
+        <w:t>_cli</w:t>
+      </w:r>
+      <w:proofErr w:type="spellEnd"/>
+      <w:r>
+        <w:rPr>
+          <w:rFonts w:cstheme="minorHAnsi"/>
+          <w:b/>
+          <w:sz w:val="24"/>
+          <w:szCs w:val="24"/>
+          <w:lang w:val="en-GB"/>
+        </w:rPr>
+        <w:t xml:space="preserve">=1 </w:t>
       </w:r>
       <w:r>
         <w:rPr>
@@ -1975,7 +2927,7 @@
     </w:p>
     <w:p>
       <w:pPr>
-        <w:pStyle w:val="KeinLeerraum"/>
+        <w:pStyle w:val="NoSpacing"/>
         <w:spacing w:line="276" w:lineRule="auto"/>
         <w:rPr>
           <w:rFonts w:cstheme="minorHAnsi"/>
@@ -1987,7 +2939,7 @@
     </w:p>
     <w:p>
       <w:pPr>
-        <w:pStyle w:val="berschrift1"/>
+        <w:pStyle w:val="Heading1"/>
         <w:numPr>
           <w:ilvl w:val="0"/>
           <w:numId w:val="2"/>
@@ -2000,12 +2952,20 @@
         <w:rPr>
           <w:lang w:val="en-GB"/>
         </w:rPr>
-        <w:t>Enable Impressum</w:t>
-      </w:r>
-    </w:p>
-    <w:p>
-      <w:pPr>
-        <w:pStyle w:val="berschrift2"/>
+        <w:t xml:space="preserve">Enable </w:t>
+      </w:r>
+      <w:proofErr w:type="spellStart"/>
+      <w:r>
+        <w:rPr>
+          <w:lang w:val="en-GB"/>
+        </w:rPr>
+        <w:t>Impressum</w:t>
+      </w:r>
+      <w:proofErr w:type="spellEnd"/>
+    </w:p>
+    <w:p>
+      <w:pPr>
+        <w:pStyle w:val="Heading2"/>
         <w:rPr>
           <w:lang w:val="en-GB"/>
         </w:rPr>
@@ -2019,7 +2979,7 @@
     </w:p>
     <w:p>
       <w:pPr>
-        <w:pStyle w:val="KeinLeerraum"/>
+        <w:pStyle w:val="NoSpacing"/>
         <w:spacing w:line="276" w:lineRule="auto"/>
         <w:ind w:left="708"/>
         <w:rPr>
@@ -2038,22 +2998,154 @@
           <w:szCs w:val="24"/>
           <w:lang w:val="en-GB"/>
         </w:rPr>
-        <w:t>~$ sudo chown -R www-data:</w:t>
-      </w:r>
-      <w:r>
-        <w:rPr>
-          <w:rFonts w:cstheme="minorHAnsi"/>
-          <w:b/>
-          <w:sz w:val="24"/>
-          <w:szCs w:val="24"/>
-          <w:lang w:val="en-GB"/>
-        </w:rPr>
-        <w:t>www-data /home/__os_user__/__experiment_name__/</w:t>
-      </w:r>
-    </w:p>
-    <w:p>
-      <w:pPr>
-        <w:pStyle w:val="berschrift2"/>
+        <w:t xml:space="preserve">~$ </w:t>
+      </w:r>
+      <w:proofErr w:type="spellStart"/>
+      <w:r>
+        <w:rPr>
+          <w:rFonts w:cstheme="minorHAnsi"/>
+          <w:b/>
+          <w:sz w:val="24"/>
+          <w:szCs w:val="24"/>
+          <w:lang w:val="en-GB"/>
+        </w:rPr>
+        <w:t>sudo</w:t>
+      </w:r>
+      <w:proofErr w:type="spellEnd"/>
+      <w:r>
+        <w:rPr>
+          <w:rFonts w:cstheme="minorHAnsi"/>
+          <w:b/>
+          <w:sz w:val="24"/>
+          <w:szCs w:val="24"/>
+          <w:lang w:val="en-GB"/>
+        </w:rPr>
+        <w:t xml:space="preserve"> </w:t>
+      </w:r>
+      <w:proofErr w:type="spellStart"/>
+      <w:r>
+        <w:rPr>
+          <w:rFonts w:cstheme="minorHAnsi"/>
+          <w:b/>
+          <w:sz w:val="24"/>
+          <w:szCs w:val="24"/>
+          <w:lang w:val="en-GB"/>
+        </w:rPr>
+        <w:t>chown</w:t>
+      </w:r>
+      <w:proofErr w:type="spellEnd"/>
+      <w:r>
+        <w:rPr>
+          <w:rFonts w:cstheme="minorHAnsi"/>
+          <w:b/>
+          <w:sz w:val="24"/>
+          <w:szCs w:val="24"/>
+          <w:lang w:val="en-GB"/>
+        </w:rPr>
+        <w:t xml:space="preserve"> -R </w:t>
+      </w:r>
+      <w:proofErr w:type="spellStart"/>
+      <w:r>
+        <w:rPr>
+          <w:rFonts w:cstheme="minorHAnsi"/>
+          <w:b/>
+          <w:sz w:val="24"/>
+          <w:szCs w:val="24"/>
+          <w:lang w:val="en-GB"/>
+        </w:rPr>
+        <w:t>www-</w:t>
+      </w:r>
+      <w:proofErr w:type="gramStart"/>
+      <w:r>
+        <w:rPr>
+          <w:rFonts w:cstheme="minorHAnsi"/>
+          <w:b/>
+          <w:sz w:val="24"/>
+          <w:szCs w:val="24"/>
+          <w:lang w:val="en-GB"/>
+        </w:rPr>
+        <w:t>data:</w:t>
+      </w:r>
+      <w:r>
+        <w:rPr>
+          <w:rFonts w:cstheme="minorHAnsi"/>
+          <w:b/>
+          <w:sz w:val="24"/>
+          <w:szCs w:val="24"/>
+          <w:lang w:val="en-GB"/>
+        </w:rPr>
+        <w:t>www</w:t>
+      </w:r>
+      <w:proofErr w:type="gramEnd"/>
+      <w:r>
+        <w:rPr>
+          <w:rFonts w:cstheme="minorHAnsi"/>
+          <w:b/>
+          <w:sz w:val="24"/>
+          <w:szCs w:val="24"/>
+          <w:lang w:val="en-GB"/>
+        </w:rPr>
+        <w:t>-data</w:t>
+      </w:r>
+      <w:proofErr w:type="spellEnd"/>
+      <w:r>
+        <w:rPr>
+          <w:rFonts w:cstheme="minorHAnsi"/>
+          <w:b/>
+          <w:sz w:val="24"/>
+          <w:szCs w:val="24"/>
+          <w:lang w:val="en-GB"/>
+        </w:rPr>
+        <w:t xml:space="preserve"> /home/__</w:t>
+      </w:r>
+      <w:proofErr w:type="spellStart"/>
+      <w:r>
+        <w:rPr>
+          <w:rFonts w:cstheme="minorHAnsi"/>
+          <w:b/>
+          <w:sz w:val="24"/>
+          <w:szCs w:val="24"/>
+          <w:lang w:val="en-GB"/>
+        </w:rPr>
+        <w:t>os_user</w:t>
+      </w:r>
+      <w:proofErr w:type="spellEnd"/>
+      <w:r>
+        <w:rPr>
+          <w:rFonts w:cstheme="minorHAnsi"/>
+          <w:b/>
+          <w:sz w:val="24"/>
+          <w:szCs w:val="24"/>
+          <w:lang w:val="en-GB"/>
+        </w:rPr>
+        <w:t>__/__</w:t>
+      </w:r>
+      <w:proofErr w:type="spellStart"/>
+      <w:r>
+        <w:rPr>
+          <w:rFonts w:cstheme="minorHAnsi"/>
+          <w:b/>
+          <w:sz w:val="24"/>
+          <w:szCs w:val="24"/>
+          <w:lang w:val="en-GB"/>
+        </w:rPr>
+        <w:t>experiment_name</w:t>
+      </w:r>
+      <w:proofErr w:type="spellEnd"/>
+      <w:r>
+        <w:rPr>
+          <w:rFonts w:cstheme="minorHAnsi"/>
+          <w:b/>
+          <w:sz w:val="24"/>
+          <w:szCs w:val="24"/>
+          <w:lang w:val="en-GB"/>
+        </w:rPr>
+        <w:t>__/</w:t>
+      </w:r>
+    </w:p>
+    <w:p>
+      <w:pPr>
+        <w:pStyle w:val="Heading2"/>
         <w:rPr>
           <w:lang w:val="en-GB"/>
         </w:rPr>
@@ -2092,7 +3184,7 @@
     </w:p>
     <w:p>
       <w:pPr>
-        <w:pStyle w:val="KeinLeerraum"/>
+        <w:pStyle w:val="NoSpacing"/>
         <w:spacing w:line="276" w:lineRule="auto"/>
         <w:ind w:left="360"/>
         <w:rPr>
@@ -2111,22 +3203,176 @@
           <w:szCs w:val="24"/>
           <w:lang w:val="en-GB"/>
         </w:rPr>
-        <w:t>~$ sudo chown -R www-data:</w:t>
-      </w:r>
-      <w:r>
-        <w:rPr>
-          <w:rFonts w:cstheme="minorHAnsi"/>
-          <w:b/>
-          <w:sz w:val="24"/>
-          <w:szCs w:val="24"/>
-          <w:lang w:val="en-GB"/>
-        </w:rPr>
-        <w:t>www-data /home/psy-cms-hosting/semafood/</w:t>
-      </w:r>
-    </w:p>
-    <w:p>
-      <w:pPr>
-        <w:pStyle w:val="KeinLeerraum"/>
+        <w:t xml:space="preserve">~$ </w:t>
+      </w:r>
+      <w:proofErr w:type="spellStart"/>
+      <w:r>
+        <w:rPr>
+          <w:rFonts w:cstheme="minorHAnsi"/>
+          <w:b/>
+          <w:sz w:val="24"/>
+          <w:szCs w:val="24"/>
+          <w:lang w:val="en-GB"/>
+        </w:rPr>
+        <w:t>sudo</w:t>
+      </w:r>
+      <w:proofErr w:type="spellEnd"/>
+      <w:r>
+        <w:rPr>
+          <w:rFonts w:cstheme="minorHAnsi"/>
+          <w:b/>
+          <w:sz w:val="24"/>
+          <w:szCs w:val="24"/>
+          <w:lang w:val="en-GB"/>
+        </w:rPr>
+        <w:t xml:space="preserve"> </w:t>
+      </w:r>
+      <w:proofErr w:type="spellStart"/>
+      <w:r>
+        <w:rPr>
+          <w:rFonts w:cstheme="minorHAnsi"/>
+          <w:b/>
+          <w:sz w:val="24"/>
+          <w:szCs w:val="24"/>
+          <w:lang w:val="en-GB"/>
+        </w:rPr>
+        <w:t>chown</w:t>
+      </w:r>
+      <w:proofErr w:type="spellEnd"/>
+      <w:r>
+        <w:rPr>
+          <w:rFonts w:cstheme="minorHAnsi"/>
+          <w:b/>
+          <w:sz w:val="24"/>
+          <w:szCs w:val="24"/>
+          <w:lang w:val="en-GB"/>
+        </w:rPr>
+        <w:t xml:space="preserve"> -R </w:t>
+      </w:r>
+      <w:proofErr w:type="spellStart"/>
+      <w:r>
+        <w:rPr>
+          <w:rFonts w:cstheme="minorHAnsi"/>
+          <w:b/>
+          <w:sz w:val="24"/>
+          <w:szCs w:val="24"/>
+          <w:lang w:val="en-GB"/>
+        </w:rPr>
+        <w:t>www-</w:t>
+      </w:r>
+      <w:proofErr w:type="gramStart"/>
+      <w:r>
+        <w:rPr>
+          <w:rFonts w:cstheme="minorHAnsi"/>
+          <w:b/>
+          <w:sz w:val="24"/>
+          <w:szCs w:val="24"/>
+          <w:lang w:val="en-GB"/>
+        </w:rPr>
+        <w:t>data:</w:t>
+      </w:r>
+      <w:r>
+        <w:rPr>
+          <w:rFonts w:cstheme="minorHAnsi"/>
+          <w:b/>
+          <w:sz w:val="24"/>
+          <w:szCs w:val="24"/>
+          <w:lang w:val="en-GB"/>
+        </w:rPr>
+        <w:t>www</w:t>
+      </w:r>
+      <w:proofErr w:type="gramEnd"/>
+      <w:r>
+        <w:rPr>
+          <w:rFonts w:cstheme="minorHAnsi"/>
+          <w:b/>
+          <w:sz w:val="24"/>
+          <w:szCs w:val="24"/>
+          <w:lang w:val="en-GB"/>
+        </w:rPr>
+        <w:t>-data</w:t>
+      </w:r>
+      <w:proofErr w:type="spellEnd"/>
+      <w:r>
+        <w:rPr>
+          <w:rFonts w:cstheme="minorHAnsi"/>
+          <w:b/>
+          <w:sz w:val="24"/>
+          <w:szCs w:val="24"/>
+          <w:lang w:val="en-GB"/>
+        </w:rPr>
+        <w:t xml:space="preserve"> /home/</w:t>
+      </w:r>
+      <w:proofErr w:type="spellStart"/>
+      <w:r>
+        <w:rPr>
+          <w:rFonts w:cstheme="minorHAnsi"/>
+          <w:b/>
+          <w:sz w:val="24"/>
+          <w:szCs w:val="24"/>
+          <w:lang w:val="en-GB"/>
+        </w:rPr>
+        <w:t>psy</w:t>
+      </w:r>
+      <w:proofErr w:type="spellEnd"/>
+      <w:r>
+        <w:rPr>
+          <w:rFonts w:cstheme="minorHAnsi"/>
+          <w:b/>
+          <w:sz w:val="24"/>
+          <w:szCs w:val="24"/>
+          <w:lang w:val="en-GB"/>
+        </w:rPr>
+        <w:t>-</w:t>
+      </w:r>
+      <w:proofErr w:type="spellStart"/>
+      <w:r>
+        <w:rPr>
+          <w:rFonts w:cstheme="minorHAnsi"/>
+          <w:b/>
+          <w:sz w:val="24"/>
+          <w:szCs w:val="24"/>
+          <w:lang w:val="en-GB"/>
+        </w:rPr>
+        <w:t>cms</w:t>
+      </w:r>
+      <w:proofErr w:type="spellEnd"/>
+      <w:r>
+        <w:rPr>
+          <w:rFonts w:cstheme="minorHAnsi"/>
+          <w:b/>
+          <w:sz w:val="24"/>
+          <w:szCs w:val="24"/>
+          <w:lang w:val="en-GB"/>
+        </w:rPr>
+        <w:t>-hosting/</w:t>
+      </w:r>
+      <w:proofErr w:type="spellStart"/>
+      <w:r>
+        <w:rPr>
+          <w:rFonts w:cstheme="minorHAnsi"/>
+          <w:b/>
+          <w:sz w:val="24"/>
+          <w:szCs w:val="24"/>
+          <w:lang w:val="en-GB"/>
+        </w:rPr>
+        <w:t>semafood</w:t>
+      </w:r>
+      <w:proofErr w:type="spellEnd"/>
+      <w:r>
+        <w:rPr>
+          <w:rFonts w:cstheme="minorHAnsi"/>
+          <w:b/>
+          <w:sz w:val="24"/>
+          <w:szCs w:val="24"/>
+          <w:lang w:val="en-GB"/>
+        </w:rPr>
+        <w:t>/</w:t>
+      </w:r>
+    </w:p>
+    <w:p>
+      <w:pPr>
+        <w:pStyle w:val="NoSpacing"/>
         <w:spacing w:line="276" w:lineRule="auto"/>
         <w:rPr>
           <w:rFonts w:cstheme="minorHAnsi"/>
@@ -2138,7 +3384,7 @@
     </w:p>
     <w:p>
       <w:pPr>
-        <w:pStyle w:val="berschrift1"/>
+        <w:pStyle w:val="Heading1"/>
         <w:numPr>
           <w:ilvl w:val="0"/>
           <w:numId w:val="2"/>
@@ -2156,7 +3402,7 @@
     </w:p>
     <w:p>
       <w:pPr>
-        <w:pStyle w:val="berschrift2"/>
+        <w:pStyle w:val="Heading2"/>
         <w:rPr>
           <w:lang w:val="en-GB"/>
         </w:rPr>
@@ -2191,7 +3437,7 @@
     </w:p>
     <w:p>
       <w:pPr>
-        <w:pStyle w:val="KeinLeerraum"/>
+        <w:pStyle w:val="NoSpacing"/>
         <w:spacing w:line="276" w:lineRule="auto"/>
         <w:ind w:left="708"/>
         <w:rPr>
@@ -2215,7 +3461,7 @@
     </w:p>
     <w:p>
       <w:pPr>
-        <w:pStyle w:val="KeinLeerraum"/>
+        <w:pStyle w:val="NoSpacing"/>
         <w:spacing w:line="276" w:lineRule="auto"/>
         <w:ind w:left="708"/>
         <w:rPr>
@@ -2239,7 +3485,7 @@
     </w:p>
     <w:p>
       <w:pPr>
-        <w:pStyle w:val="KeinLeerraum"/>
+        <w:pStyle w:val="NoSpacing"/>
         <w:spacing w:line="276" w:lineRule="auto"/>
         <w:ind w:left="708"/>
         <w:rPr>
@@ -2253,7 +3499,7 @@
     </w:p>
     <w:p>
       <w:pPr>
-        <w:pStyle w:val="KeinLeerraum"/>
+        <w:pStyle w:val="NoSpacing"/>
         <w:spacing w:line="276" w:lineRule="auto"/>
         <w:ind w:left="708"/>
         <w:rPr>
@@ -2277,7 +3523,7 @@
     </w:p>
     <w:p>
       <w:pPr>
-        <w:pStyle w:val="berschrift2"/>
+        <w:pStyle w:val="Heading2"/>
         <w:rPr>
           <w:lang w:val="en-GB"/>
         </w:rPr>
@@ -2291,7 +3537,7 @@
     </w:p>
     <w:p>
       <w:pPr>
-        <w:pStyle w:val="KeinLeerraum"/>
+        <w:pStyle w:val="NoSpacing"/>
         <w:spacing w:line="276" w:lineRule="auto"/>
         <w:rPr>
           <w:rFonts w:cstheme="minorHAnsi"/>
@@ -2312,7 +3558,7 @@
     </w:p>
     <w:p>
       <w:pPr>
-        <w:pStyle w:val="KeinLeerraum"/>
+        <w:pStyle w:val="NoSpacing"/>
         <w:spacing w:line="276" w:lineRule="auto"/>
         <w:rPr>
           <w:rFonts w:cstheme="minorHAnsi"/>
@@ -2324,7 +3570,7 @@
     </w:p>
     <w:p>
       <w:pPr>
-        <w:pStyle w:val="berschrift1"/>
+        <w:pStyle w:val="Heading1"/>
         <w:numPr>
           <w:ilvl w:val="0"/>
           <w:numId w:val="2"/>
@@ -2342,7 +3588,7 @@
     </w:p>
     <w:p>
       <w:pPr>
-        <w:pStyle w:val="berschrift2"/>
+        <w:pStyle w:val="Heading2"/>
         <w:rPr>
           <w:lang w:val="en-GB"/>
         </w:rPr>
@@ -2378,7 +3624,29 @@
           <w:szCs w:val="24"/>
           <w:lang w:val="en-GB"/>
         </w:rPr>
-        <w:t>~$ cd __experiment_name__/server/plugins</w:t>
+        <w:t>~$ cd __</w:t>
+      </w:r>
+      <w:proofErr w:type="spellStart"/>
+      <w:r>
+        <w:rPr>
+          <w:rFonts w:cstheme="minorHAnsi"/>
+          <w:b/>
+          <w:sz w:val="24"/>
+          <w:szCs w:val="24"/>
+          <w:lang w:val="en-GB"/>
+        </w:rPr>
+        <w:t>experiment_name</w:t>
+      </w:r>
+      <w:proofErr w:type="spellEnd"/>
+      <w:r>
+        <w:rPr>
+          <w:rFonts w:cstheme="minorHAnsi"/>
+          <w:b/>
+          <w:sz w:val="24"/>
+          <w:szCs w:val="24"/>
+          <w:lang w:val="en-GB"/>
+        </w:rPr>
+        <w:t>__/server/plugins</w:t>
       </w:r>
     </w:p>
     <w:p>
@@ -2411,6 +3679,7 @@
         </w:rPr>
         <w:t xml:space="preserve">~$ </w:t>
       </w:r>
+      <w:proofErr w:type="spellStart"/>
       <w:r>
         <w:rPr>
           <w:rFonts w:cstheme="minorHAnsi"/>
@@ -2419,8 +3688,9 @@
           <w:szCs w:val="24"/>
           <w:lang w:val="fr-CH"/>
         </w:rPr>
-        <w:t xml:space="preserve">sudo </w:t>
-      </w:r>
+        <w:t>sudo</w:t>
+      </w:r>
+      <w:proofErr w:type="spellEnd"/>
       <w:r>
         <w:rPr>
           <w:rFonts w:cstheme="minorHAnsi"/>
@@ -2429,7 +3699,7 @@
           <w:szCs w:val="24"/>
           <w:lang w:val="fr-CH"/>
         </w:rPr>
-        <w:t>git clone http://tpf.fluido.as:10012/SLP/plugins/qualtrics.git q</w:t>
+        <w:t xml:space="preserve"> </w:t>
       </w:r>
       <w:r>
         <w:rPr>
@@ -2439,8 +3709,30 @@
           <w:szCs w:val="24"/>
           <w:lang w:val="fr-CH"/>
         </w:rPr>
+        <w:t xml:space="preserve">git clone http://tpf.fluido.as:10012/SLP/plugins/qualtrics.git </w:t>
+      </w:r>
+      <w:proofErr w:type="spellStart"/>
+      <w:r>
+        <w:rPr>
+          <w:rFonts w:cstheme="minorHAnsi"/>
+          <w:b/>
+          <w:sz w:val="24"/>
+          <w:szCs w:val="24"/>
+          <w:lang w:val="fr-CH"/>
+        </w:rPr>
+        <w:t>q</w:t>
+      </w:r>
+      <w:r>
+        <w:rPr>
+          <w:rFonts w:cstheme="minorHAnsi"/>
+          <w:b/>
+          <w:sz w:val="24"/>
+          <w:szCs w:val="24"/>
+          <w:lang w:val="fr-CH"/>
+        </w:rPr>
         <w:t>ualtrics</w:t>
       </w:r>
+      <w:proofErr w:type="spellEnd"/>
     </w:p>
     <w:p>
       <w:pPr>
@@ -2487,12 +3779,21 @@
           <w:lang w:val="en-GB"/>
         </w:rPr>
       </w:pPr>
-      <w:r>
-        <w:rPr>
-          <w:b/>
-          <w:lang w:val="en-GB"/>
-        </w:rPr>
-        <w:t xml:space="preserve">sudo git fetch </w:t>
+      <w:proofErr w:type="spellStart"/>
+      <w:r>
+        <w:rPr>
+          <w:b/>
+          <w:lang w:val="en-GB"/>
+        </w:rPr>
+        <w:t>sudo</w:t>
+      </w:r>
+      <w:proofErr w:type="spellEnd"/>
+      <w:r>
+        <w:rPr>
+          <w:b/>
+          <w:lang w:val="en-GB"/>
+        </w:rPr>
+        <w:t xml:space="preserve"> git fetch </w:t>
       </w:r>
       <w:r>
         <w:rPr>
@@ -2520,27 +3821,45 @@
           <w:lang w:val="en-GB"/>
         </w:rPr>
       </w:pPr>
-      <w:r>
-        <w:rPr>
-          <w:b/>
-          <w:lang w:val="en-GB"/>
-        </w:rPr>
-        <w:t>sudo git tag</w:t>
-      </w:r>
-    </w:p>
-    <w:p>
-      <w:pPr>
-        <w:rPr>
-          <w:b/>
-          <w:lang w:val="en-GB"/>
-        </w:rPr>
-      </w:pPr>
-      <w:r>
-        <w:rPr>
-          <w:b/>
-          <w:lang w:val="en-GB"/>
-        </w:rPr>
-        <w:t>sudo git checkout tags/v5.11.0</w:t>
+      <w:proofErr w:type="spellStart"/>
+      <w:r>
+        <w:rPr>
+          <w:b/>
+          <w:lang w:val="en-GB"/>
+        </w:rPr>
+        <w:t>sudo</w:t>
+      </w:r>
+      <w:proofErr w:type="spellEnd"/>
+      <w:r>
+        <w:rPr>
+          <w:b/>
+          <w:lang w:val="en-GB"/>
+        </w:rPr>
+        <w:t xml:space="preserve"> git tag</w:t>
+      </w:r>
+    </w:p>
+    <w:p>
+      <w:pPr>
+        <w:rPr>
+          <w:b/>
+          <w:lang w:val="en-GB"/>
+        </w:rPr>
+      </w:pPr>
+      <w:proofErr w:type="spellStart"/>
+      <w:r>
+        <w:rPr>
+          <w:b/>
+          <w:lang w:val="en-GB"/>
+        </w:rPr>
+        <w:t>sudo</w:t>
+      </w:r>
+      <w:proofErr w:type="spellEnd"/>
+      <w:r>
+        <w:rPr>
+          <w:b/>
+          <w:lang w:val="en-GB"/>
+        </w:rPr>
+        <w:t xml:space="preserve"> git checkout tags/v5.11.0</w:t>
       </w:r>
     </w:p>
     <w:p>
@@ -2573,6 +3892,7 @@
           <w:szCs w:val="24"/>
           <w:lang w:val="en-GB"/>
         </w:rPr>
+        <w:lastRenderedPageBreak/>
         <w:tab/>
       </w:r>
       <w:r>
@@ -2583,8 +3903,42 @@
           <w:szCs w:val="24"/>
           <w:lang w:val="en-GB"/>
         </w:rPr>
-        <w:t>~$ cd /qualtrics/server/db</w:t>
-      </w:r>
+        <w:t>~$ cd /</w:t>
+      </w:r>
+      <w:proofErr w:type="spellStart"/>
+      <w:r>
+        <w:rPr>
+          <w:rFonts w:cstheme="minorHAnsi"/>
+          <w:b/>
+          <w:sz w:val="24"/>
+          <w:szCs w:val="24"/>
+          <w:lang w:val="en-GB"/>
+        </w:rPr>
+        <w:t>qualtrics</w:t>
+      </w:r>
+      <w:proofErr w:type="spellEnd"/>
+      <w:r>
+        <w:rPr>
+          <w:rFonts w:cstheme="minorHAnsi"/>
+          <w:b/>
+          <w:sz w:val="24"/>
+          <w:szCs w:val="24"/>
+          <w:lang w:val="en-GB"/>
+        </w:rPr>
+        <w:t>/server/</w:t>
+      </w:r>
+      <w:proofErr w:type="spellStart"/>
+      <w:r>
+        <w:rPr>
+          <w:rFonts w:cstheme="minorHAnsi"/>
+          <w:b/>
+          <w:sz w:val="24"/>
+          <w:szCs w:val="24"/>
+          <w:lang w:val="en-GB"/>
+        </w:rPr>
+        <w:t>db</w:t>
+      </w:r>
+      <w:proofErr w:type="spellEnd"/>
     </w:p>
     <w:p>
       <w:pPr>
@@ -2613,25 +3967,103 @@
         </w:rPr>
         <w:t xml:space="preserve">~$ </w:t>
       </w:r>
-      <w:r>
-        <w:rPr>
-          <w:rFonts w:cstheme="minorHAnsi"/>
-          <w:b/>
-          <w:sz w:val="24"/>
-          <w:szCs w:val="24"/>
-          <w:lang w:val="en-GB"/>
-        </w:rPr>
-        <w:t xml:space="preserve">mysql -u psy-cms-host -p </w:t>
-      </w:r>
-      <w:r>
-        <w:rPr>
-          <w:rFonts w:cstheme="minorHAnsi"/>
-          <w:b/>
-          <w:sz w:val="24"/>
-          <w:szCs w:val="24"/>
-          <w:lang w:val="en-GB"/>
-        </w:rPr>
-        <w:t>__projectName__</w:t>
+      <w:proofErr w:type="spellStart"/>
+      <w:r>
+        <w:rPr>
+          <w:rFonts w:cstheme="minorHAnsi"/>
+          <w:b/>
+          <w:sz w:val="24"/>
+          <w:szCs w:val="24"/>
+          <w:lang w:val="en-GB"/>
+        </w:rPr>
+        <w:t>mysql</w:t>
+      </w:r>
+      <w:proofErr w:type="spellEnd"/>
+      <w:r>
+        <w:rPr>
+          <w:rFonts w:cstheme="minorHAnsi"/>
+          <w:b/>
+          <w:sz w:val="24"/>
+          <w:szCs w:val="24"/>
+          <w:lang w:val="en-GB"/>
+        </w:rPr>
+        <w:t xml:space="preserve"> -u </w:t>
+      </w:r>
+      <w:proofErr w:type="spellStart"/>
+      <w:r>
+        <w:rPr>
+          <w:rFonts w:cstheme="minorHAnsi"/>
+          <w:b/>
+          <w:sz w:val="24"/>
+          <w:szCs w:val="24"/>
+          <w:lang w:val="en-GB"/>
+        </w:rPr>
+        <w:t>psy</w:t>
+      </w:r>
+      <w:proofErr w:type="spellEnd"/>
+      <w:r>
+        <w:rPr>
+          <w:rFonts w:cstheme="minorHAnsi"/>
+          <w:b/>
+          <w:sz w:val="24"/>
+          <w:szCs w:val="24"/>
+          <w:lang w:val="en-GB"/>
+        </w:rPr>
+        <w:t>-</w:t>
+      </w:r>
+      <w:proofErr w:type="spellStart"/>
+      <w:r>
+        <w:rPr>
+          <w:rFonts w:cstheme="minorHAnsi"/>
+          <w:b/>
+          <w:sz w:val="24"/>
+          <w:szCs w:val="24"/>
+          <w:lang w:val="en-GB"/>
+        </w:rPr>
+        <w:t>cms</w:t>
+      </w:r>
+      <w:proofErr w:type="spellEnd"/>
+      <w:r>
+        <w:rPr>
+          <w:rFonts w:cstheme="minorHAnsi"/>
+          <w:b/>
+          <w:sz w:val="24"/>
+          <w:szCs w:val="24"/>
+          <w:lang w:val="en-GB"/>
+        </w:rPr>
+        <w:t xml:space="preserve">-host -p </w:t>
+      </w:r>
+      <w:r>
+        <w:rPr>
+          <w:rFonts w:cstheme="minorHAnsi"/>
+          <w:b/>
+          <w:sz w:val="24"/>
+          <w:szCs w:val="24"/>
+          <w:lang w:val="en-GB"/>
+        </w:rPr>
+        <w:t>__</w:t>
+      </w:r>
+      <w:proofErr w:type="spellStart"/>
+      <w:r>
+        <w:rPr>
+          <w:rFonts w:cstheme="minorHAnsi"/>
+          <w:b/>
+          <w:sz w:val="24"/>
+          <w:szCs w:val="24"/>
+          <w:lang w:val="en-GB"/>
+        </w:rPr>
+        <w:t>projectName</w:t>
+      </w:r>
+      <w:proofErr w:type="spellEnd"/>
+      <w:r>
+        <w:rPr>
+          <w:rFonts w:cstheme="minorHAnsi"/>
+          <w:b/>
+          <w:sz w:val="24"/>
+          <w:szCs w:val="24"/>
+          <w:lang w:val="en-GB"/>
+        </w:rPr>
+        <w:t>__</w:t>
       </w:r>
       <w:r>
         <w:rPr>
@@ -2643,7 +4075,7 @@
         </w:rPr>
         <w:t xml:space="preserve"> &lt; </w:t>
       </w:r>
-      <w:commentRangeStart w:id="1"/>
+      <w:commentRangeStart w:id="0"/>
       <w:r>
         <w:rPr>
           <w:rFonts w:cstheme="minorHAnsi"/>
@@ -2654,17 +4086,17 @@
         </w:rPr>
         <w:t>v1.0.0.sql</w:t>
       </w:r>
-      <w:commentRangeEnd w:id="1"/>
-      <w:r>
-        <w:rPr>
-          <w:rStyle w:val="Kommentarzeichen"/>
-        </w:rPr>
-        <w:commentReference w:id="1"/>
-      </w:r>
-    </w:p>
-    <w:p>
-      <w:pPr>
-        <w:pStyle w:val="berschrift2"/>
+      <w:commentRangeEnd w:id="0"/>
+      <w:r>
+        <w:rPr>
+          <w:rStyle w:val="CommentReference"/>
+        </w:rPr>
+        <w:commentReference w:id="0"/>
+      </w:r>
+    </w:p>
+    <w:p>
+      <w:pPr>
+        <w:pStyle w:val="Heading2"/>
         <w:rPr>
           <w:lang w:val="en-GB"/>
         </w:rPr>
@@ -2692,27 +4124,127 @@
           <w:lang w:val="en-GB"/>
         </w:rPr>
         <w:tab/>
-        <w:t>~$ sudo chown -R www-data:</w:t>
-      </w:r>
-      <w:r>
-        <w:rPr>
-          <w:rFonts w:cstheme="minorHAnsi"/>
-          <w:b/>
-          <w:sz w:val="24"/>
-          <w:szCs w:val="24"/>
-          <w:lang w:val="en-GB"/>
-        </w:rPr>
-        <w:t>www-data</w:t>
-      </w:r>
-      <w:r>
-        <w:rPr>
-          <w:rFonts w:cstheme="minorHAnsi"/>
-          <w:b/>
-          <w:sz w:val="24"/>
-          <w:szCs w:val="24"/>
-          <w:lang w:val="en-GB"/>
-        </w:rPr>
-        <w:t xml:space="preserve"> qualtrics/</w:t>
+        <w:t xml:space="preserve">~$ </w:t>
+      </w:r>
+      <w:proofErr w:type="spellStart"/>
+      <w:r>
+        <w:rPr>
+          <w:rFonts w:cstheme="minorHAnsi"/>
+          <w:b/>
+          <w:sz w:val="24"/>
+          <w:szCs w:val="24"/>
+          <w:lang w:val="en-GB"/>
+        </w:rPr>
+        <w:t>sudo</w:t>
+      </w:r>
+      <w:proofErr w:type="spellEnd"/>
+      <w:r>
+        <w:rPr>
+          <w:rFonts w:cstheme="minorHAnsi"/>
+          <w:b/>
+          <w:sz w:val="24"/>
+          <w:szCs w:val="24"/>
+          <w:lang w:val="en-GB"/>
+        </w:rPr>
+        <w:t xml:space="preserve"> </w:t>
+      </w:r>
+      <w:proofErr w:type="spellStart"/>
+      <w:r>
+        <w:rPr>
+          <w:rFonts w:cstheme="minorHAnsi"/>
+          <w:b/>
+          <w:sz w:val="24"/>
+          <w:szCs w:val="24"/>
+          <w:lang w:val="en-GB"/>
+        </w:rPr>
+        <w:t>chown</w:t>
+      </w:r>
+      <w:proofErr w:type="spellEnd"/>
+      <w:r>
+        <w:rPr>
+          <w:rFonts w:cstheme="minorHAnsi"/>
+          <w:b/>
+          <w:sz w:val="24"/>
+          <w:szCs w:val="24"/>
+          <w:lang w:val="en-GB"/>
+        </w:rPr>
+        <w:t xml:space="preserve"> -R </w:t>
+      </w:r>
+      <w:proofErr w:type="spellStart"/>
+      <w:r>
+        <w:rPr>
+          <w:rFonts w:cstheme="minorHAnsi"/>
+          <w:b/>
+          <w:sz w:val="24"/>
+          <w:szCs w:val="24"/>
+          <w:lang w:val="en-GB"/>
+        </w:rPr>
+        <w:t>www-</w:t>
+      </w:r>
+      <w:proofErr w:type="gramStart"/>
+      <w:r>
+        <w:rPr>
+          <w:rFonts w:cstheme="minorHAnsi"/>
+          <w:b/>
+          <w:sz w:val="24"/>
+          <w:szCs w:val="24"/>
+          <w:lang w:val="en-GB"/>
+        </w:rPr>
+        <w:t>data:</w:t>
+      </w:r>
+      <w:r>
+        <w:rPr>
+          <w:rFonts w:cstheme="minorHAnsi"/>
+          <w:b/>
+          <w:sz w:val="24"/>
+          <w:szCs w:val="24"/>
+          <w:lang w:val="en-GB"/>
+        </w:rPr>
+        <w:t>www</w:t>
+      </w:r>
+      <w:proofErr w:type="gramEnd"/>
+      <w:r>
+        <w:rPr>
+          <w:rFonts w:cstheme="minorHAnsi"/>
+          <w:b/>
+          <w:sz w:val="24"/>
+          <w:szCs w:val="24"/>
+          <w:lang w:val="en-GB"/>
+        </w:rPr>
+        <w:t>-data</w:t>
+      </w:r>
+      <w:proofErr w:type="spellEnd"/>
+      <w:r>
+        <w:rPr>
+          <w:rFonts w:cstheme="minorHAnsi"/>
+          <w:b/>
+          <w:sz w:val="24"/>
+          <w:szCs w:val="24"/>
+          <w:lang w:val="en-GB"/>
+        </w:rPr>
+        <w:t xml:space="preserve"> </w:t>
+      </w:r>
+      <w:proofErr w:type="spellStart"/>
+      <w:r>
+        <w:rPr>
+          <w:rFonts w:cstheme="minorHAnsi"/>
+          <w:b/>
+          <w:sz w:val="24"/>
+          <w:szCs w:val="24"/>
+          <w:lang w:val="en-GB"/>
+        </w:rPr>
+        <w:t>qualtrics</w:t>
+      </w:r>
+      <w:proofErr w:type="spellEnd"/>
+      <w:r>
+        <w:rPr>
+          <w:rFonts w:cstheme="minorHAnsi"/>
+          <w:b/>
+          <w:sz w:val="24"/>
+          <w:szCs w:val="24"/>
+          <w:lang w:val="en-GB"/>
+        </w:rPr>
+        <w:t>/</w:t>
       </w:r>
     </w:p>
     <w:p>
@@ -2730,7 +4262,7 @@
     </w:p>
     <w:p>
       <w:pPr>
-        <w:pStyle w:val="berschrift1"/>
+        <w:pStyle w:val="Heading1"/>
       </w:pPr>
       <w:r>
         <w:lastRenderedPageBreak/>
@@ -2756,59 +4288,151 @@
         <w:rPr>
           <w:lang w:val="en-GB"/>
         </w:rPr>
-        <w:t>git clone http://tpf.fluido.as:10012/SLP/SLP-sleep_coach.git sentiMotherhood</w:t>
-      </w:r>
-    </w:p>
-    <w:p>
-      <w:pPr>
-        <w:rPr>
-          <w:lang w:val="en-GB"/>
-        </w:rPr>
-      </w:pPr>
-      <w:r>
-        <w:rPr>
-          <w:lang w:val="en-GB"/>
-        </w:rPr>
-        <w:t>sudo git config --global --add safe.directory /home/psy-cms-hosting/sentiMotherhood</w:t>
-      </w:r>
-    </w:p>
-    <w:p>
-      <w:pPr>
-        <w:rPr>
-          <w:lang w:val="en-GB"/>
-        </w:rPr>
-      </w:pPr>
-      <w:r>
-        <w:rPr>
-          <w:lang w:val="en-GB"/>
-        </w:rPr>
-        <w:t>cd sentiMotherhood</w:t>
-      </w:r>
-    </w:p>
-    <w:p>
-      <w:pPr>
-        <w:rPr>
-          <w:lang w:val="en-GB"/>
-        </w:rPr>
-      </w:pPr>
-      <w:r>
-        <w:rPr>
-          <w:lang w:val="en-GB"/>
-        </w:rPr>
-        <w:t>sudo git fetch --tags</w:t>
-      </w:r>
-    </w:p>
-    <w:p>
-      <w:pPr>
-        <w:rPr>
-          <w:lang w:val="en-GB"/>
-        </w:rPr>
-      </w:pPr>
-      <w:r>
-        <w:rPr>
-          <w:lang w:val="en-GB"/>
-        </w:rPr>
-        <w:t>sudo git checkout tags/v6.5.2</w:t>
+        <w:t xml:space="preserve">git clone http://tpf.fluido.as:10012/SLP/SLP-sleep_coach.git </w:t>
+      </w:r>
+      <w:proofErr w:type="spellStart"/>
+      <w:r>
+        <w:rPr>
+          <w:lang w:val="en-GB"/>
+        </w:rPr>
+        <w:t>sentiMotherhood</w:t>
+      </w:r>
+      <w:proofErr w:type="spellEnd"/>
+    </w:p>
+    <w:p>
+      <w:pPr>
+        <w:rPr>
+          <w:lang w:val="en-GB"/>
+        </w:rPr>
+      </w:pPr>
+      <w:proofErr w:type="spellStart"/>
+      <w:r>
+        <w:rPr>
+          <w:lang w:val="en-GB"/>
+        </w:rPr>
+        <w:t>sudo</w:t>
+      </w:r>
+      <w:proofErr w:type="spellEnd"/>
+      <w:r>
+        <w:rPr>
+          <w:lang w:val="en-GB"/>
+        </w:rPr>
+        <w:t xml:space="preserve"> git config --global --add </w:t>
+      </w:r>
+      <w:proofErr w:type="spellStart"/>
+      <w:proofErr w:type="gramStart"/>
+      <w:r>
+        <w:rPr>
+          <w:lang w:val="en-GB"/>
+        </w:rPr>
+        <w:t>safe.directory</w:t>
+      </w:r>
+      <w:proofErr w:type="spellEnd"/>
+      <w:proofErr w:type="gramEnd"/>
+      <w:r>
+        <w:rPr>
+          <w:lang w:val="en-GB"/>
+        </w:rPr>
+        <w:t xml:space="preserve"> /home/</w:t>
+      </w:r>
+      <w:proofErr w:type="spellStart"/>
+      <w:r>
+        <w:rPr>
+          <w:lang w:val="en-GB"/>
+        </w:rPr>
+        <w:t>psy</w:t>
+      </w:r>
+      <w:proofErr w:type="spellEnd"/>
+      <w:r>
+        <w:rPr>
+          <w:lang w:val="en-GB"/>
+        </w:rPr>
+        <w:t>-</w:t>
+      </w:r>
+      <w:proofErr w:type="spellStart"/>
+      <w:r>
+        <w:rPr>
+          <w:lang w:val="en-GB"/>
+        </w:rPr>
+        <w:t>cms</w:t>
+      </w:r>
+      <w:proofErr w:type="spellEnd"/>
+      <w:r>
+        <w:rPr>
+          <w:lang w:val="en-GB"/>
+        </w:rPr>
+        <w:t>-hosting/</w:t>
+      </w:r>
+      <w:proofErr w:type="spellStart"/>
+      <w:r>
+        <w:rPr>
+          <w:lang w:val="en-GB"/>
+        </w:rPr>
+        <w:t>sentiMotherhood</w:t>
+      </w:r>
+      <w:proofErr w:type="spellEnd"/>
+    </w:p>
+    <w:p>
+      <w:pPr>
+        <w:rPr>
+          <w:lang w:val="en-GB"/>
+        </w:rPr>
+      </w:pPr>
+      <w:r>
+        <w:rPr>
+          <w:lang w:val="en-GB"/>
+        </w:rPr>
+        <w:t xml:space="preserve">cd </w:t>
+      </w:r>
+      <w:proofErr w:type="spellStart"/>
+      <w:r>
+        <w:rPr>
+          <w:lang w:val="en-GB"/>
+        </w:rPr>
+        <w:t>sentiMotherhood</w:t>
+      </w:r>
+      <w:proofErr w:type="spellEnd"/>
+    </w:p>
+    <w:p>
+      <w:pPr>
+        <w:rPr>
+          <w:lang w:val="en-GB"/>
+        </w:rPr>
+      </w:pPr>
+      <w:proofErr w:type="spellStart"/>
+      <w:r>
+        <w:rPr>
+          <w:lang w:val="en-GB"/>
+        </w:rPr>
+        <w:t>sudo</w:t>
+      </w:r>
+      <w:proofErr w:type="spellEnd"/>
+      <w:r>
+        <w:rPr>
+          <w:lang w:val="en-GB"/>
+        </w:rPr>
+        <w:t xml:space="preserve"> git fetch --tags</w:t>
+      </w:r>
+    </w:p>
+    <w:p>
+      <w:pPr>
+        <w:rPr>
+          <w:lang w:val="en-GB"/>
+        </w:rPr>
+      </w:pPr>
+      <w:proofErr w:type="spellStart"/>
+      <w:r>
+        <w:rPr>
+          <w:lang w:val="en-GB"/>
+        </w:rPr>
+        <w:t>sudo</w:t>
+      </w:r>
+      <w:proofErr w:type="spellEnd"/>
+      <w:r>
+        <w:rPr>
+          <w:lang w:val="en-GB"/>
+        </w:rPr>
+        <w:t xml:space="preserve"> git checkout tags/v6.5.2</w:t>
       </w:r>
     </w:p>
     <w:p>
@@ -2830,50 +4454,180 @@
           <w:lang w:val="en-GB"/>
         </w:rPr>
       </w:pPr>
-      <w:r>
-        <w:rPr>
-          <w:lang w:val="en-GB"/>
-        </w:rPr>
-        <w:t>sudo chmod +x install.sh</w:t>
-      </w:r>
-    </w:p>
-    <w:p>
-      <w:pPr>
-        <w:rPr>
-          <w:lang w:val="en-GB"/>
-        </w:rPr>
-      </w:pPr>
-      <w:r>
-        <w:rPr>
-          <w:lang w:val="en-GB"/>
-        </w:rPr>
-        <w:t>sudo ./install.sh -n sentiMotherhood -p RfpLUQox21E8q4Bc8pP3rG9SaC -u psy-cms-hosting</w:t>
-      </w:r>
-    </w:p>
-    <w:p>
-      <w:pPr>
-        <w:rPr>
-          <w:lang w:val="en-GB"/>
-        </w:rPr>
-      </w:pPr>
-      <w:r>
-        <w:rPr>
-          <w:lang w:val="en-GB"/>
-        </w:rPr>
-        <w:t>sudo certbot certonly --apache -d www.senti-motherhood.psy.unibe.ch,senti-motherhood.psy.unibe.ch</w:t>
-      </w:r>
-    </w:p>
-    <w:p>
-      <w:pPr>
-        <w:rPr>
-          <w:lang w:val="en-GB"/>
-        </w:rPr>
-      </w:pPr>
-      <w:r>
-        <w:rPr>
-          <w:lang w:val="en-GB"/>
-        </w:rPr>
-        <w:t>sudo nano /home/psy-cms-hosting/sentiMotherhood/server/service/globals_untracked.php</w:t>
+      <w:proofErr w:type="spellStart"/>
+      <w:r>
+        <w:rPr>
+          <w:lang w:val="en-GB"/>
+        </w:rPr>
+        <w:t>sudo</w:t>
+      </w:r>
+      <w:proofErr w:type="spellEnd"/>
+      <w:r>
+        <w:rPr>
+          <w:lang w:val="en-GB"/>
+        </w:rPr>
+        <w:t xml:space="preserve"> </w:t>
+      </w:r>
+      <w:proofErr w:type="spellStart"/>
+      <w:r>
+        <w:rPr>
+          <w:lang w:val="en-GB"/>
+        </w:rPr>
+        <w:t>chmod</w:t>
+      </w:r>
+      <w:proofErr w:type="spellEnd"/>
+      <w:r>
+        <w:rPr>
+          <w:lang w:val="en-GB"/>
+        </w:rPr>
+        <w:t xml:space="preserve"> +x install.sh</w:t>
+      </w:r>
+    </w:p>
+    <w:p>
+      <w:pPr>
+        <w:rPr>
+          <w:lang w:val="en-GB"/>
+        </w:rPr>
+      </w:pPr>
+      <w:proofErr w:type="spellStart"/>
+      <w:r>
+        <w:rPr>
+          <w:lang w:val="en-GB"/>
+        </w:rPr>
+        <w:t>sudo</w:t>
+      </w:r>
+      <w:proofErr w:type="spellEnd"/>
+      <w:r>
+        <w:rPr>
+          <w:lang w:val="en-GB"/>
+        </w:rPr>
+        <w:t xml:space="preserve"> ./install.sh -n </w:t>
+      </w:r>
+      <w:proofErr w:type="spellStart"/>
+      <w:r>
+        <w:rPr>
+          <w:lang w:val="en-GB"/>
+        </w:rPr>
+        <w:t>sentiMotherhood</w:t>
+      </w:r>
+      <w:proofErr w:type="spellEnd"/>
+      <w:r>
+        <w:rPr>
+          <w:lang w:val="en-GB"/>
+        </w:rPr>
+        <w:t xml:space="preserve"> -p RfpLUQox21E8q4Bc8pP3rG9SaC -u </w:t>
+      </w:r>
+      <w:proofErr w:type="spellStart"/>
+      <w:r>
+        <w:rPr>
+          <w:lang w:val="en-GB"/>
+        </w:rPr>
+        <w:t>psy</w:t>
+      </w:r>
+      <w:proofErr w:type="spellEnd"/>
+      <w:r>
+        <w:rPr>
+          <w:lang w:val="en-GB"/>
+        </w:rPr>
+        <w:t>-</w:t>
+      </w:r>
+      <w:proofErr w:type="spellStart"/>
+      <w:r>
+        <w:rPr>
+          <w:lang w:val="en-GB"/>
+        </w:rPr>
+        <w:t>cms</w:t>
+      </w:r>
+      <w:proofErr w:type="spellEnd"/>
+      <w:r>
+        <w:rPr>
+          <w:lang w:val="en-GB"/>
+        </w:rPr>
+        <w:t>-hosting</w:t>
+      </w:r>
+    </w:p>
+    <w:p>
+      <w:pPr>
+        <w:rPr>
+          <w:lang w:val="en-GB"/>
+        </w:rPr>
+      </w:pPr>
+      <w:proofErr w:type="spellStart"/>
+      <w:r>
+        <w:rPr>
+          <w:lang w:val="en-GB"/>
+        </w:rPr>
+        <w:t>sudo</w:t>
+      </w:r>
+      <w:proofErr w:type="spellEnd"/>
+      <w:r>
+        <w:rPr>
+          <w:lang w:val="en-GB"/>
+        </w:rPr>
+        <w:t xml:space="preserve"> </w:t>
+      </w:r>
+      <w:proofErr w:type="spellStart"/>
+      <w:r>
+        <w:rPr>
+          <w:lang w:val="en-GB"/>
+        </w:rPr>
+        <w:t>certbot</w:t>
+      </w:r>
+      <w:proofErr w:type="spellEnd"/>
+      <w:r>
+        <w:rPr>
+          <w:lang w:val="en-GB"/>
+        </w:rPr>
+        <w:t xml:space="preserve"> </w:t>
+      </w:r>
+      <w:proofErr w:type="spellStart"/>
+      <w:r>
+        <w:rPr>
+          <w:lang w:val="en-GB"/>
+        </w:rPr>
+        <w:t>certonly</w:t>
+      </w:r>
+      <w:proofErr w:type="spellEnd"/>
+      <w:r>
+        <w:rPr>
+          <w:lang w:val="en-GB"/>
+        </w:rPr>
+        <w:t xml:space="preserve"> --</w:t>
+      </w:r>
+      <w:proofErr w:type="spellStart"/>
+      <w:r>
+        <w:rPr>
+          <w:lang w:val="en-GB"/>
+        </w:rPr>
+        <w:t>apache</w:t>
+      </w:r>
+      <w:proofErr w:type="spellEnd"/>
+      <w:r>
+        <w:rPr>
+          <w:lang w:val="en-GB"/>
+        </w:rPr>
+        <w:t xml:space="preserve"> -d www.senti-motherhood.psy.unibe.ch,senti-motherhood.psy.unibe.ch</w:t>
+      </w:r>
+    </w:p>
+    <w:p>
+      <w:pPr>
+        <w:rPr>
+          <w:lang w:val="en-GB"/>
+        </w:rPr>
+      </w:pPr>
+      <w:proofErr w:type="spellStart"/>
+      <w:r>
+        <w:rPr>
+          <w:lang w:val="en-GB"/>
+        </w:rPr>
+        <w:t>sudo</w:t>
+      </w:r>
+      <w:proofErr w:type="spellEnd"/>
+      <w:r>
+        <w:rPr>
+          <w:lang w:val="en-GB"/>
+        </w:rPr>
+        <w:t xml:space="preserve"> nano /home/psy-cms-hosting/sentiMotherhood/server/service/globals_untracked.php</w:t>
       </w:r>
     </w:p>
     <w:p>
@@ -2899,20 +4653,148 @@
         <w:rPr>
           <w:lang w:val="en-GB"/>
         </w:rPr>
-        <w:t>* * * * * php --define apc.enable_cli=1 /home/psy-cms-hosting/sentiMotherhood/server/cronjobs/ScheduledJobsQueue.php</w:t>
-      </w:r>
-    </w:p>
-    <w:p>
-      <w:pPr>
-        <w:rPr>
-          <w:lang w:val="en-GB"/>
-        </w:rPr>
-      </w:pPr>
-      <w:r>
-        <w:rPr>
-          <w:lang w:val="en-GB"/>
-        </w:rPr>
-        <w:t>sudo chown -R www-data:www-data /home/psy-cms-hosting/sentiMotherhood/</w:t>
+        <w:t xml:space="preserve">* * * * * </w:t>
+      </w:r>
+      <w:proofErr w:type="spellStart"/>
+      <w:r>
+        <w:rPr>
+          <w:lang w:val="en-GB"/>
+        </w:rPr>
+        <w:t>php</w:t>
+      </w:r>
+      <w:proofErr w:type="spellEnd"/>
+      <w:r>
+        <w:rPr>
+          <w:lang w:val="en-GB"/>
+        </w:rPr>
+        <w:t xml:space="preserve"> --define </w:t>
+      </w:r>
+      <w:proofErr w:type="spellStart"/>
+      <w:proofErr w:type="gramStart"/>
+      <w:r>
+        <w:rPr>
+          <w:lang w:val="en-GB"/>
+        </w:rPr>
+        <w:t>apc.enable</w:t>
+      </w:r>
+      <w:proofErr w:type="gramEnd"/>
+      <w:r>
+        <w:rPr>
+          <w:lang w:val="en-GB"/>
+        </w:rPr>
+        <w:t>_cli</w:t>
+      </w:r>
+      <w:proofErr w:type="spellEnd"/>
+      <w:r>
+        <w:rPr>
+          <w:lang w:val="en-GB"/>
+        </w:rPr>
+        <w:t>=1 /home/psy-cms-hosting/sentiMotherhood/server/cronjobs/ScheduledJobsQueue.php</w:t>
+      </w:r>
+    </w:p>
+    <w:p>
+      <w:pPr>
+        <w:rPr>
+          <w:lang w:val="en-GB"/>
+        </w:rPr>
+      </w:pPr>
+      <w:proofErr w:type="spellStart"/>
+      <w:r>
+        <w:rPr>
+          <w:lang w:val="en-GB"/>
+        </w:rPr>
+        <w:t>sudo</w:t>
+      </w:r>
+      <w:proofErr w:type="spellEnd"/>
+      <w:r>
+        <w:rPr>
+          <w:lang w:val="en-GB"/>
+        </w:rPr>
+        <w:t xml:space="preserve"> </w:t>
+      </w:r>
+      <w:proofErr w:type="spellStart"/>
+      <w:r>
+        <w:rPr>
+          <w:lang w:val="en-GB"/>
+        </w:rPr>
+        <w:t>chown</w:t>
+      </w:r>
+      <w:proofErr w:type="spellEnd"/>
+      <w:r>
+        <w:rPr>
+          <w:lang w:val="en-GB"/>
+        </w:rPr>
+        <w:t xml:space="preserve"> -R </w:t>
+      </w:r>
+      <w:proofErr w:type="spellStart"/>
+      <w:r>
+        <w:rPr>
+          <w:lang w:val="en-GB"/>
+        </w:rPr>
+        <w:t>www-</w:t>
+      </w:r>
+      <w:proofErr w:type="gramStart"/>
+      <w:r>
+        <w:rPr>
+          <w:lang w:val="en-GB"/>
+        </w:rPr>
+        <w:t>data:www</w:t>
+      </w:r>
+      <w:proofErr w:type="gramEnd"/>
+      <w:r>
+        <w:rPr>
+          <w:lang w:val="en-GB"/>
+        </w:rPr>
+        <w:t>-data</w:t>
+      </w:r>
+      <w:proofErr w:type="spellEnd"/>
+      <w:r>
+        <w:rPr>
+          <w:lang w:val="en-GB"/>
+        </w:rPr>
+        <w:t xml:space="preserve"> /home/</w:t>
+      </w:r>
+      <w:proofErr w:type="spellStart"/>
+      <w:r>
+        <w:rPr>
+          <w:lang w:val="en-GB"/>
+        </w:rPr>
+        <w:t>psy</w:t>
+      </w:r>
+      <w:proofErr w:type="spellEnd"/>
+      <w:r>
+        <w:rPr>
+          <w:lang w:val="en-GB"/>
+        </w:rPr>
+        <w:t>-</w:t>
+      </w:r>
+      <w:proofErr w:type="spellStart"/>
+      <w:r>
+        <w:rPr>
+          <w:lang w:val="en-GB"/>
+        </w:rPr>
+        <w:t>cms</w:t>
+      </w:r>
+      <w:proofErr w:type="spellEnd"/>
+      <w:r>
+        <w:rPr>
+          <w:lang w:val="en-GB"/>
+        </w:rPr>
+        <w:t>-hosting/</w:t>
+      </w:r>
+      <w:proofErr w:type="spellStart"/>
+      <w:r>
+        <w:rPr>
+          <w:lang w:val="en-GB"/>
+        </w:rPr>
+        <w:t>sentiMotherhood</w:t>
+      </w:r>
+      <w:proofErr w:type="spellEnd"/>
+      <w:r>
+        <w:rPr>
+          <w:lang w:val="en-GB"/>
+        </w:rPr>
+        <w:t>/</w:t>
       </w:r>
     </w:p>
     <w:p>
@@ -2922,11 +4804,11 @@
     </w:p>
     <w:p/>
     <w:p/>
-    <w:bookmarkStart w:id="2" w:name="_MON_1725885588"/>
-    <w:bookmarkEnd w:id="2"/>
-    <w:p>
-      <w:pPr>
-        <w:pStyle w:val="KeinLeerraum"/>
+    <w:bookmarkStart w:id="1" w:name="_MON_1725885588"/>
+    <w:bookmarkEnd w:id="1"/>
+    <w:p>
+      <w:pPr>
+        <w:pStyle w:val="NoSpacing"/>
         <w:spacing w:line="276" w:lineRule="auto"/>
         <w:rPr>
           <w:rFonts w:cstheme="minorHAnsi"/>
@@ -2962,18 +4844,18 @@
             <v:path o:extrusionok="f" gradientshapeok="t" o:connecttype="rect"/>
             <o:lock v:ext="edit" aspectratio="t"/>
           </v:shapetype>
-          <v:shape id="_x0000_i1025" type="#_x0000_t75" style="width:438.65pt;height:690.4pt" o:ole="">
-            <v:imagedata r:id="rId13" o:title=""/>
+          <v:shape id="_x0000_i1025" type="#_x0000_t75" style="width:438.5pt;height:690.5pt" o:ole="">
+            <v:imagedata r:id="rId14" o:title=""/>
           </v:shape>
-          <o:OLEObject Type="Embed" ProgID="Word.OpenDocumentText.12" ShapeID="_x0000_i1025" DrawAspect="Content" ObjectID="_1766301946" r:id="rId14"/>
+          <o:OLEObject Type="Embed" ProgID="Word.OpenDocumentText.12" ShapeID="_x0000_i1025" DrawAspect="Content" ObjectID="_1792932074" r:id="rId15"/>
         </w:object>
       </w:r>
     </w:p>
-    <w:bookmarkStart w:id="3" w:name="_MON_1725885735"/>
-    <w:bookmarkEnd w:id="3"/>
-    <w:p>
-      <w:pPr>
-        <w:pStyle w:val="KeinLeerraum"/>
+    <w:bookmarkStart w:id="2" w:name="_MON_1725885735"/>
+    <w:bookmarkEnd w:id="2"/>
+    <w:p>
+      <w:pPr>
+        <w:pStyle w:val="NoSpacing"/>
         <w:spacing w:line="276" w:lineRule="auto"/>
         <w:rPr>
           <w:rFonts w:cstheme="minorHAnsi"/>
@@ -2990,16 +4872,16 @@
           <w:lang w:val="en-GB"/>
         </w:rPr>
         <w:object w:dxaOrig="9072" w:dyaOrig="2565" w14:anchorId="797CE861">
-          <v:shape id="_x0000_i1026" type="#_x0000_t75" style="width:6in;height:122.35pt" o:ole="">
-            <v:imagedata r:id="rId15" o:title=""/>
+          <v:shape id="_x0000_i1026" type="#_x0000_t75" style="width:6in;height:122.5pt" o:ole="">
+            <v:imagedata r:id="rId16" o:title=""/>
           </v:shape>
-          <o:OLEObject Type="Embed" ProgID="Word.OpenDocumentText.12" ShapeID="_x0000_i1026" DrawAspect="Content" ObjectID="_1766301947" r:id="rId16"/>
+          <o:OLEObject Type="Embed" ProgID="Word.OpenDocumentText.12" ShapeID="_x0000_i1026" DrawAspect="Content" ObjectID="_1792932075" r:id="rId17"/>
         </w:object>
       </w:r>
     </w:p>
     <w:p>
       <w:pPr>
-        <w:pStyle w:val="KeinLeerraum"/>
+        <w:pStyle w:val="NoSpacing"/>
         <w:spacing w:line="276" w:lineRule="auto"/>
         <w:rPr>
           <w:rFonts w:cstheme="minorHAnsi"/>
@@ -3011,7 +4893,7 @@
     </w:p>
     <w:p>
       <w:pPr>
-        <w:pStyle w:val="KeinLeerraum"/>
+        <w:pStyle w:val="NoSpacing"/>
         <w:spacing w:line="276" w:lineRule="auto"/>
         <w:rPr>
           <w:rFonts w:cstheme="minorHAnsi"/>
@@ -3031,7 +4913,7 @@
       </w:r>
     </w:p>
     <w:sectPr>
-      <w:headerReference w:type="default" r:id="rId17"/>
+      <w:headerReference w:type="default" r:id="rId18"/>
       <w:pgSz w:w="11906" w:h="16838"/>
       <w:pgMar w:top="1417" w:right="1417" w:bottom="1134" w:left="1417" w:header="708" w:footer="708" w:gutter="0"/>
       <w:cols w:space="708"/>
@@ -3042,15 +4924,15 @@
 </file>
 
 <file path=word/comments.xml><?xml version="1.0" encoding="utf-8"?>
-<w:comments xmlns:wpc="http://schemas.microsoft.com/office/word/2010/wordprocessingCanvas" xmlns:cx="http://schemas.microsoft.com/office/drawing/2014/chartex" xmlns:cx1="http://schemas.microsoft.com/office/drawing/2015/9/8/chartex" xmlns:mc="http://schemas.openxmlformats.org/markup-compatibility/2006" xmlns:o="urn:schemas-microsoft-com:office:office" xmlns:r="http://schemas.openxmlformats.org/officeDocument/2006/relationships" xmlns:m="http://schemas.openxmlformats.org/officeDocument/2006/math" xmlns:v="urn:schemas-microsoft-com:vml" xmlns:wp14="http://schemas.microsoft.com/office/word/2010/wordprocessingDrawing" xmlns:wp="http://schemas.openxmlformats.org/drawingml/2006/wordprocessingDrawing" xmlns:w10="urn:schemas-microsoft-com:office:word" xmlns:w="http://schemas.openxmlformats.org/wordprocessingml/2006/main" xmlns:w14="http://schemas.microsoft.com/office/word/2010/wordml" xmlns:w15="http://schemas.microsoft.com/office/word/2012/wordml" xmlns:w16se="http://schemas.microsoft.com/office/word/2015/wordml/symex" xmlns:wpg="http://schemas.microsoft.com/office/word/2010/wordprocessingGroup" xmlns:wpi="http://schemas.microsoft.com/office/word/2010/wordprocessingInk" xmlns:wne="http://schemas.microsoft.com/office/word/2006/wordml" xmlns:wps="http://schemas.microsoft.com/office/word/2010/wordprocessingShape" mc:Ignorable="w14 w15 w16se wp14">
-  <w:comment w:id="1" w:author="Scheurer, Nicolas (PSY)" w:date="2023-07-04T13:52:00Z" w:initials="SN(">
-    <w:p>
-      <w:pPr>
-        <w:pStyle w:val="Kommentartext"/>
-      </w:pPr>
-      <w:r>
-        <w:rPr>
-          <w:rStyle w:val="Kommentarzeichen"/>
+<w:comments xmlns:wpc="http://schemas.microsoft.com/office/word/2010/wordprocessingCanvas" xmlns:cx="http://schemas.microsoft.com/office/drawing/2014/chartex" xmlns:cx1="http://schemas.microsoft.com/office/drawing/2015/9/8/chartex" xmlns:cx2="http://schemas.microsoft.com/office/drawing/2015/10/21/chartex" xmlns:cx3="http://schemas.microsoft.com/office/drawing/2016/5/9/chartex" xmlns:cx4="http://schemas.microsoft.com/office/drawing/2016/5/10/chartex" xmlns:cx5="http://schemas.microsoft.com/office/drawing/2016/5/11/chartex" xmlns:cx6="http://schemas.microsoft.com/office/drawing/2016/5/12/chartex" xmlns:cx7="http://schemas.microsoft.com/office/drawing/2016/5/13/chartex" xmlns:cx8="http://schemas.microsoft.com/office/drawing/2016/5/14/chartex" xmlns:mc="http://schemas.openxmlformats.org/markup-compatibility/2006" xmlns:aink="http://schemas.microsoft.com/office/drawing/2016/ink" xmlns:am3d="http://schemas.microsoft.com/office/drawing/2017/model3d" xmlns:o="urn:schemas-microsoft-com:office:office" xmlns:oel="http://schemas.microsoft.com/office/2019/extlst" xmlns:r="http://schemas.openxmlformats.org/officeDocument/2006/relationships" xmlns:m="http://schemas.openxmlformats.org/officeDocument/2006/math" xmlns:v="urn:schemas-microsoft-com:vml" xmlns:wp14="http://schemas.microsoft.com/office/word/2010/wordprocessingDrawing" xmlns:wp="http://schemas.openxmlformats.org/drawingml/2006/wordprocessingDrawing" xmlns:w10="urn:schemas-microsoft-com:office:word" xmlns:w="http://schemas.openxmlformats.org/wordprocessingml/2006/main" xmlns:w14="http://schemas.microsoft.com/office/word/2010/wordml" xmlns:w15="http://schemas.microsoft.com/office/word/2012/wordml" xmlns:w16cex="http://schemas.microsoft.com/office/word/2018/wordml/cex" xmlns:w16cid="http://schemas.microsoft.com/office/word/2016/wordml/cid" xmlns:w16="http://schemas.microsoft.com/office/word/2018/wordml" xmlns:w16du="http://schemas.microsoft.com/office/word/2023/wordml/word16du" xmlns:w16sdtdh="http://schemas.microsoft.com/office/word/2020/wordml/sdtdatahash" xmlns:w16se="http://schemas.microsoft.com/office/word/2015/wordml/symex" xmlns:wpg="http://schemas.microsoft.com/office/word/2010/wordprocessingGroup" xmlns:wpi="http://schemas.microsoft.com/office/word/2010/wordprocessingInk" xmlns:wne="http://schemas.microsoft.com/office/word/2006/wordml" xmlns:wps="http://schemas.microsoft.com/office/word/2010/wordprocessingShape" mc:Ignorable="w14 w15 w16se w16cid w16 w16cex w16sdtdh w16du wp14">
+  <w:comment w:id="0" w:author="Scheurer, Nicolas (PSY)" w:date="2023-07-04T13:52:00Z" w:initials="SN(">
+    <w:p>
+      <w:pPr>
+        <w:pStyle w:val="CommentText"/>
+      </w:pPr>
+      <w:r>
+        <w:rPr>
+          <w:rStyle w:val="CommentReference"/>
         </w:rPr>
         <w:annotationRef/>
       </w:r>
@@ -3063,13 +4945,19 @@
 </file>
 
 <file path=word/commentsExtended.xml><?xml version="1.0" encoding="utf-8"?>
-<w15:commentsEx xmlns:wpc="http://schemas.microsoft.com/office/word/2010/wordprocessingCanvas" xmlns:cx="http://schemas.microsoft.com/office/drawing/2014/chartex" xmlns:cx1="http://schemas.microsoft.com/office/drawing/2015/9/8/chartex" xmlns:mc="http://schemas.openxmlformats.org/markup-compatibility/2006" xmlns:o="urn:schemas-microsoft-com:office:office" xmlns:r="http://schemas.openxmlformats.org/officeDocument/2006/relationships" xmlns:m="http://schemas.openxmlformats.org/officeDocument/2006/math" xmlns:v="urn:schemas-microsoft-com:vml" xmlns:wp14="http://schemas.microsoft.com/office/word/2010/wordprocessingDrawing" xmlns:wp="http://schemas.openxmlformats.org/drawingml/2006/wordprocessingDrawing" xmlns:w10="urn:schemas-microsoft-com:office:word" xmlns:w="http://schemas.openxmlformats.org/wordprocessingml/2006/main" xmlns:w14="http://schemas.microsoft.com/office/word/2010/wordml" xmlns:w15="http://schemas.microsoft.com/office/word/2012/wordml" xmlns:w16se="http://schemas.microsoft.com/office/word/2015/wordml/symex" xmlns:wpg="http://schemas.microsoft.com/office/word/2010/wordprocessingGroup" xmlns:wpi="http://schemas.microsoft.com/office/word/2010/wordprocessingInk" xmlns:wne="http://schemas.microsoft.com/office/word/2006/wordml" xmlns:wps="http://schemas.microsoft.com/office/word/2010/wordprocessingShape" mc:Ignorable="w14 w15 w16se wp14">
+<w15:commentsEx xmlns:wpc="http://schemas.microsoft.com/office/word/2010/wordprocessingCanvas" xmlns:cx="http://schemas.microsoft.com/office/drawing/2014/chartex" xmlns:cx1="http://schemas.microsoft.com/office/drawing/2015/9/8/chartex" xmlns:cx2="http://schemas.microsoft.com/office/drawing/2015/10/21/chartex" xmlns:cx3="http://schemas.microsoft.com/office/drawing/2016/5/9/chartex" xmlns:cx4="http://schemas.microsoft.com/office/drawing/2016/5/10/chartex" xmlns:cx5="http://schemas.microsoft.com/office/drawing/2016/5/11/chartex" xmlns:cx6="http://schemas.microsoft.com/office/drawing/2016/5/12/chartex" xmlns:cx7="http://schemas.microsoft.com/office/drawing/2016/5/13/chartex" xmlns:cx8="http://schemas.microsoft.com/office/drawing/2016/5/14/chartex" xmlns:mc="http://schemas.openxmlformats.org/markup-compatibility/2006" xmlns:aink="http://schemas.microsoft.com/office/drawing/2016/ink" xmlns:am3d="http://schemas.microsoft.com/office/drawing/2017/model3d" xmlns:o="urn:schemas-microsoft-com:office:office" xmlns:oel="http://schemas.microsoft.com/office/2019/extlst" xmlns:r="http://schemas.openxmlformats.org/officeDocument/2006/relationships" xmlns:m="http://schemas.openxmlformats.org/officeDocument/2006/math" xmlns:v="urn:schemas-microsoft-com:vml" xmlns:wp14="http://schemas.microsoft.com/office/word/2010/wordprocessingDrawing" xmlns:wp="http://schemas.openxmlformats.org/drawingml/2006/wordprocessingDrawing" xmlns:w10="urn:schemas-microsoft-com:office:word" xmlns:w="http://schemas.openxmlformats.org/wordprocessingml/2006/main" xmlns:w14="http://schemas.microsoft.com/office/word/2010/wordml" xmlns:w15="http://schemas.microsoft.com/office/word/2012/wordml" xmlns:w16cex="http://schemas.microsoft.com/office/word/2018/wordml/cex" xmlns:w16cid="http://schemas.microsoft.com/office/word/2016/wordml/cid" xmlns:w16="http://schemas.microsoft.com/office/word/2018/wordml" xmlns:w16du="http://schemas.microsoft.com/office/word/2023/wordml/word16du" xmlns:w16sdtdh="http://schemas.microsoft.com/office/word/2020/wordml/sdtdatahash" xmlns:w16se="http://schemas.microsoft.com/office/word/2015/wordml/symex" xmlns:wpg="http://schemas.microsoft.com/office/word/2010/wordprocessingGroup" xmlns:wpi="http://schemas.microsoft.com/office/word/2010/wordprocessingInk" xmlns:wne="http://schemas.microsoft.com/office/word/2006/wordml" xmlns:wps="http://schemas.microsoft.com/office/word/2010/wordprocessingShape" mc:Ignorable="w14 w15 w16se w16cid w16 w16cex w16sdtdh w16du wp14">
   <w15:commentEx w15:paraId="3A8CE7DE" w15:done="0"/>
 </w15:commentsEx>
 </file>
 
+<file path=word/commentsIds.xml><?xml version="1.0" encoding="utf-8"?>
+<w16cid:commentsIds xmlns:wpc="http://schemas.microsoft.com/office/word/2010/wordprocessingCanvas" xmlns:cx="http://schemas.microsoft.com/office/drawing/2014/chartex" xmlns:cx1="http://schemas.microsoft.com/office/drawing/2015/9/8/chartex" xmlns:cx2="http://schemas.microsoft.com/office/drawing/2015/10/21/chartex" xmlns:cx3="http://schemas.microsoft.com/office/drawing/2016/5/9/chartex" xmlns:cx4="http://schemas.microsoft.com/office/drawing/2016/5/10/chartex" xmlns:cx5="http://schemas.microsoft.com/office/drawing/2016/5/11/chartex" xmlns:cx6="http://schemas.microsoft.com/office/drawing/2016/5/12/chartex" xmlns:cx7="http://schemas.microsoft.com/office/drawing/2016/5/13/chartex" xmlns:cx8="http://schemas.microsoft.com/office/drawing/2016/5/14/chartex" xmlns:mc="http://schemas.openxmlformats.org/markup-compatibility/2006" xmlns:aink="http://schemas.microsoft.com/office/drawing/2016/ink" xmlns:am3d="http://schemas.microsoft.com/office/drawing/2017/model3d" xmlns:o="urn:schemas-microsoft-com:office:office" xmlns:oel="http://schemas.microsoft.com/office/2019/extlst" xmlns:r="http://schemas.openxmlformats.org/officeDocument/2006/relationships" xmlns:m="http://schemas.openxmlformats.org/officeDocument/2006/math" xmlns:v="urn:schemas-microsoft-com:vml" xmlns:wp14="http://schemas.microsoft.com/office/word/2010/wordprocessingDrawing" xmlns:wp="http://schemas.openxmlformats.org/drawingml/2006/wordprocessingDrawing" xmlns:w10="urn:schemas-microsoft-com:office:word" xmlns:w="http://schemas.openxmlformats.org/wordprocessingml/2006/main" xmlns:w14="http://schemas.microsoft.com/office/word/2010/wordml" xmlns:w15="http://schemas.microsoft.com/office/word/2012/wordml" xmlns:w16cex="http://schemas.microsoft.com/office/word/2018/wordml/cex" xmlns:w16cid="http://schemas.microsoft.com/office/word/2016/wordml/cid" xmlns:w16="http://schemas.microsoft.com/office/word/2018/wordml" xmlns:w16du="http://schemas.microsoft.com/office/word/2023/wordml/word16du" xmlns:w16sdtdh="http://schemas.microsoft.com/office/word/2020/wordml/sdtdatahash" xmlns:w16se="http://schemas.microsoft.com/office/word/2015/wordml/symex" xmlns:wpg="http://schemas.microsoft.com/office/word/2010/wordprocessingGroup" xmlns:wpi="http://schemas.microsoft.com/office/word/2010/wordprocessingInk" xmlns:wne="http://schemas.microsoft.com/office/word/2006/wordml" xmlns:wps="http://schemas.microsoft.com/office/word/2010/wordprocessingShape" mc:Ignorable="w14 w15 w16se w16cid w16 w16cex w16sdtdh w16du wp14">
+  <w16cid:commentId w16cid:paraId="3A8CE7DE" w16cid:durableId="54235627"/>
+</w16cid:commentsIds>
+</file>
+
 <file path=word/endnotes.xml><?xml version="1.0" encoding="utf-8"?>
-<w:endnotes xmlns:wpc="http://schemas.microsoft.com/office/word/2010/wordprocessingCanvas" xmlns:cx="http://schemas.microsoft.com/office/drawing/2014/chartex" xmlns:cx1="http://schemas.microsoft.com/office/drawing/2015/9/8/chartex" xmlns:mc="http://schemas.openxmlformats.org/markup-compatibility/2006" xmlns:o="urn:schemas-microsoft-com:office:office" xmlns:r="http://schemas.openxmlformats.org/officeDocument/2006/relationships" xmlns:m="http://schemas.openxmlformats.org/officeDocument/2006/math" xmlns:v="urn:schemas-microsoft-com:vml" xmlns:wp14="http://schemas.microsoft.com/office/word/2010/wordprocessingDrawing" xmlns:wp="http://schemas.openxmlformats.org/drawingml/2006/wordprocessingDrawing" xmlns:w10="urn:schemas-microsoft-com:office:word" xmlns:w="http://schemas.openxmlformats.org/wordprocessingml/2006/main" xmlns:w14="http://schemas.microsoft.com/office/word/2010/wordml" xmlns:w15="http://schemas.microsoft.com/office/word/2012/wordml" xmlns:w16se="http://schemas.microsoft.com/office/word/2015/wordml/symex" xmlns:wpg="http://schemas.microsoft.com/office/word/2010/wordprocessingGroup" xmlns:wpi="http://schemas.microsoft.com/office/word/2010/wordprocessingInk" xmlns:wne="http://schemas.microsoft.com/office/word/2006/wordml" xmlns:wps="http://schemas.microsoft.com/office/word/2010/wordprocessingShape" mc:Ignorable="w14 w15 w16se wp14">
+<w:endnotes xmlns:wpc="http://schemas.microsoft.com/office/word/2010/wordprocessingCanvas" xmlns:cx="http://schemas.microsoft.com/office/drawing/2014/chartex" xmlns:cx1="http://schemas.microsoft.com/office/drawing/2015/9/8/chartex" xmlns:cx2="http://schemas.microsoft.com/office/drawing/2015/10/21/chartex" xmlns:cx3="http://schemas.microsoft.com/office/drawing/2016/5/9/chartex" xmlns:cx4="http://schemas.microsoft.com/office/drawing/2016/5/10/chartex" xmlns:cx5="http://schemas.microsoft.com/office/drawing/2016/5/11/chartex" xmlns:cx6="http://schemas.microsoft.com/office/drawing/2016/5/12/chartex" xmlns:cx7="http://schemas.microsoft.com/office/drawing/2016/5/13/chartex" xmlns:cx8="http://schemas.microsoft.com/office/drawing/2016/5/14/chartex" xmlns:mc="http://schemas.openxmlformats.org/markup-compatibility/2006" xmlns:aink="http://schemas.microsoft.com/office/drawing/2016/ink" xmlns:am3d="http://schemas.microsoft.com/office/drawing/2017/model3d" xmlns:o="urn:schemas-microsoft-com:office:office" xmlns:oel="http://schemas.microsoft.com/office/2019/extlst" xmlns:r="http://schemas.openxmlformats.org/officeDocument/2006/relationships" xmlns:m="http://schemas.openxmlformats.org/officeDocument/2006/math" xmlns:v="urn:schemas-microsoft-com:vml" xmlns:wp14="http://schemas.microsoft.com/office/word/2010/wordprocessingDrawing" xmlns:wp="http://schemas.openxmlformats.org/drawingml/2006/wordprocessingDrawing" xmlns:w10="urn:schemas-microsoft-com:office:word" xmlns:w="http://schemas.openxmlformats.org/wordprocessingml/2006/main" xmlns:w14="http://schemas.microsoft.com/office/word/2010/wordml" xmlns:w15="http://schemas.microsoft.com/office/word/2012/wordml" xmlns:w16cex="http://schemas.microsoft.com/office/word/2018/wordml/cex" xmlns:w16cid="http://schemas.microsoft.com/office/word/2016/wordml/cid" xmlns:w16="http://schemas.microsoft.com/office/word/2018/wordml" xmlns:w16du="http://schemas.microsoft.com/office/word/2023/wordml/word16du" xmlns:w16sdtdh="http://schemas.microsoft.com/office/word/2020/wordml/sdtdatahash" xmlns:w16se="http://schemas.microsoft.com/office/word/2015/wordml/symex" xmlns:wpg="http://schemas.microsoft.com/office/word/2010/wordprocessingGroup" xmlns:wpi="http://schemas.microsoft.com/office/word/2010/wordprocessingInk" xmlns:wne="http://schemas.microsoft.com/office/word/2006/wordml" xmlns:wps="http://schemas.microsoft.com/office/word/2010/wordprocessingShape" mc:Ignorable="w14 w15 w16se w16cid w16 w16cex w16sdtdh w16du wp14">
   <w:endnote w:type="separator" w:id="-1">
     <w:p>
       <w:pPr>
@@ -3094,7 +4982,7 @@
 </file>
 
 <file path=word/footnotes.xml><?xml version="1.0" encoding="utf-8"?>
-<w:footnotes xmlns:wpc="http://schemas.microsoft.com/office/word/2010/wordprocessingCanvas" xmlns:cx="http://schemas.microsoft.com/office/drawing/2014/chartex" xmlns:cx1="http://schemas.microsoft.com/office/drawing/2015/9/8/chartex" xmlns:mc="http://schemas.openxmlformats.org/markup-compatibility/2006" xmlns:o="urn:schemas-microsoft-com:office:office" xmlns:r="http://schemas.openxmlformats.org/officeDocument/2006/relationships" xmlns:m="http://schemas.openxmlformats.org/officeDocument/2006/math" xmlns:v="urn:schemas-microsoft-com:vml" xmlns:wp14="http://schemas.microsoft.com/office/word/2010/wordprocessingDrawing" xmlns:wp="http://schemas.openxmlformats.org/drawingml/2006/wordprocessingDrawing" xmlns:w10="urn:schemas-microsoft-com:office:word" xmlns:w="http://schemas.openxmlformats.org/wordprocessingml/2006/main" xmlns:w14="http://schemas.microsoft.com/office/word/2010/wordml" xmlns:w15="http://schemas.microsoft.com/office/word/2012/wordml" xmlns:w16se="http://schemas.microsoft.com/office/word/2015/wordml/symex" xmlns:wpg="http://schemas.microsoft.com/office/word/2010/wordprocessingGroup" xmlns:wpi="http://schemas.microsoft.com/office/word/2010/wordprocessingInk" xmlns:wne="http://schemas.microsoft.com/office/word/2006/wordml" xmlns:wps="http://schemas.microsoft.com/office/word/2010/wordprocessingShape" mc:Ignorable="w14 w15 w16se wp14">
+<w:footnotes xmlns:wpc="http://schemas.microsoft.com/office/word/2010/wordprocessingCanvas" xmlns:cx="http://schemas.microsoft.com/office/drawing/2014/chartex" xmlns:cx1="http://schemas.microsoft.com/office/drawing/2015/9/8/chartex" xmlns:cx2="http://schemas.microsoft.com/office/drawing/2015/10/21/chartex" xmlns:cx3="http://schemas.microsoft.com/office/drawing/2016/5/9/chartex" xmlns:cx4="http://schemas.microsoft.com/office/drawing/2016/5/10/chartex" xmlns:cx5="http://schemas.microsoft.com/office/drawing/2016/5/11/chartex" xmlns:cx6="http://schemas.microsoft.com/office/drawing/2016/5/12/chartex" xmlns:cx7="http://schemas.microsoft.com/office/drawing/2016/5/13/chartex" xmlns:cx8="http://schemas.microsoft.com/office/drawing/2016/5/14/chartex" xmlns:mc="http://schemas.openxmlformats.org/markup-compatibility/2006" xmlns:aink="http://schemas.microsoft.com/office/drawing/2016/ink" xmlns:am3d="http://schemas.microsoft.com/office/drawing/2017/model3d" xmlns:o="urn:schemas-microsoft-com:office:office" xmlns:oel="http://schemas.microsoft.com/office/2019/extlst" xmlns:r="http://schemas.openxmlformats.org/officeDocument/2006/relationships" xmlns:m="http://schemas.openxmlformats.org/officeDocument/2006/math" xmlns:v="urn:schemas-microsoft-com:vml" xmlns:wp14="http://schemas.microsoft.com/office/word/2010/wordprocessingDrawing" xmlns:wp="http://schemas.openxmlformats.org/drawingml/2006/wordprocessingDrawing" xmlns:w10="urn:schemas-microsoft-com:office:word" xmlns:w="http://schemas.openxmlformats.org/wordprocessingml/2006/main" xmlns:w14="http://schemas.microsoft.com/office/word/2010/wordml" xmlns:w15="http://schemas.microsoft.com/office/word/2012/wordml" xmlns:w16cex="http://schemas.microsoft.com/office/word/2018/wordml/cex" xmlns:w16cid="http://schemas.microsoft.com/office/word/2016/wordml/cid" xmlns:w16="http://schemas.microsoft.com/office/word/2018/wordml" xmlns:w16du="http://schemas.microsoft.com/office/word/2023/wordml/word16du" xmlns:w16sdtdh="http://schemas.microsoft.com/office/word/2020/wordml/sdtdatahash" xmlns:w16se="http://schemas.microsoft.com/office/word/2015/wordml/symex" xmlns:wpg="http://schemas.microsoft.com/office/word/2010/wordprocessingGroup" xmlns:wpi="http://schemas.microsoft.com/office/word/2010/wordprocessingInk" xmlns:wne="http://schemas.microsoft.com/office/word/2006/wordml" xmlns:wps="http://schemas.microsoft.com/office/word/2010/wordprocessingShape" mc:Ignorable="w14 w15 w16se w16cid w16 w16cex w16sdtdh w16du wp14">
   <w:footnote w:type="separator" w:id="-1">
     <w:p>
       <w:pPr>
@@ -3119,10 +5007,10 @@
 </file>
 
 <file path=word/header1.xml><?xml version="1.0" encoding="utf-8"?>
-<w:hdr xmlns:wpc="http://schemas.microsoft.com/office/word/2010/wordprocessingCanvas" xmlns:cx="http://schemas.microsoft.com/office/drawing/2014/chartex" xmlns:cx1="http://schemas.microsoft.com/office/drawing/2015/9/8/chartex" xmlns:mc="http://schemas.openxmlformats.org/markup-compatibility/2006" xmlns:o="urn:schemas-microsoft-com:office:office" xmlns:r="http://schemas.openxmlformats.org/officeDocument/2006/relationships" xmlns:m="http://schemas.openxmlformats.org/officeDocument/2006/math" xmlns:v="urn:schemas-microsoft-com:vml" xmlns:wp14="http://schemas.microsoft.com/office/word/2010/wordprocessingDrawing" xmlns:wp="http://schemas.openxmlformats.org/drawingml/2006/wordprocessingDrawing" xmlns:w10="urn:schemas-microsoft-com:office:word" xmlns:w="http://schemas.openxmlformats.org/wordprocessingml/2006/main" xmlns:w14="http://schemas.microsoft.com/office/word/2010/wordml" xmlns:w15="http://schemas.microsoft.com/office/word/2012/wordml" xmlns:w16se="http://schemas.microsoft.com/office/word/2015/wordml/symex" xmlns:wpg="http://schemas.microsoft.com/office/word/2010/wordprocessingGroup" xmlns:wpi="http://schemas.microsoft.com/office/word/2010/wordprocessingInk" xmlns:wne="http://schemas.microsoft.com/office/word/2006/wordml" xmlns:wps="http://schemas.microsoft.com/office/word/2010/wordprocessingShape" mc:Ignorable="w14 w15 w16se wp14">
+<w:hdr xmlns:wpc="http://schemas.microsoft.com/office/word/2010/wordprocessingCanvas" xmlns:cx="http://schemas.microsoft.com/office/drawing/2014/chartex" xmlns:cx1="http://schemas.microsoft.com/office/drawing/2015/9/8/chartex" xmlns:cx2="http://schemas.microsoft.com/office/drawing/2015/10/21/chartex" xmlns:cx3="http://schemas.microsoft.com/office/drawing/2016/5/9/chartex" xmlns:cx4="http://schemas.microsoft.com/office/drawing/2016/5/10/chartex" xmlns:cx5="http://schemas.microsoft.com/office/drawing/2016/5/11/chartex" xmlns:cx6="http://schemas.microsoft.com/office/drawing/2016/5/12/chartex" xmlns:cx7="http://schemas.microsoft.com/office/drawing/2016/5/13/chartex" xmlns:cx8="http://schemas.microsoft.com/office/drawing/2016/5/14/chartex" xmlns:mc="http://schemas.openxmlformats.org/markup-compatibility/2006" xmlns:aink="http://schemas.microsoft.com/office/drawing/2016/ink" xmlns:am3d="http://schemas.microsoft.com/office/drawing/2017/model3d" xmlns:o="urn:schemas-microsoft-com:office:office" xmlns:oel="http://schemas.microsoft.com/office/2019/extlst" xmlns:r="http://schemas.openxmlformats.org/officeDocument/2006/relationships" xmlns:m="http://schemas.openxmlformats.org/officeDocument/2006/math" xmlns:v="urn:schemas-microsoft-com:vml" xmlns:wp14="http://schemas.microsoft.com/office/word/2010/wordprocessingDrawing" xmlns:wp="http://schemas.openxmlformats.org/drawingml/2006/wordprocessingDrawing" xmlns:w10="urn:schemas-microsoft-com:office:word" xmlns:w="http://schemas.openxmlformats.org/wordprocessingml/2006/main" xmlns:w14="http://schemas.microsoft.com/office/word/2010/wordml" xmlns:w15="http://schemas.microsoft.com/office/word/2012/wordml" xmlns:w16cex="http://schemas.microsoft.com/office/word/2018/wordml/cex" xmlns:w16cid="http://schemas.microsoft.com/office/word/2016/wordml/cid" xmlns:w16="http://schemas.microsoft.com/office/word/2018/wordml" xmlns:w16du="http://schemas.microsoft.com/office/word/2023/wordml/word16du" xmlns:w16sdtdh="http://schemas.microsoft.com/office/word/2020/wordml/sdtdatahash" xmlns:w16se="http://schemas.microsoft.com/office/word/2015/wordml/symex" xmlns:wpg="http://schemas.microsoft.com/office/word/2010/wordprocessingGroup" xmlns:wpi="http://schemas.microsoft.com/office/word/2010/wordprocessingInk" xmlns:wne="http://schemas.microsoft.com/office/word/2006/wordml" xmlns:wps="http://schemas.microsoft.com/office/word/2010/wordprocessingShape" mc:Ignorable="w14 w15 w16se w16cid w16 w16cex w16sdtdh w16du wp14">
   <w:p>
     <w:pPr>
-      <w:pStyle w:val="Kopfzeile"/>
+      <w:pStyle w:val="Header"/>
     </w:pPr>
     <w:r>
       <w:t>Selfhelp Installation Guide</w:t>
@@ -3141,7 +5029,7 @@
 </file>
 
 <file path=word/numbering.xml><?xml version="1.0" encoding="utf-8"?>
-<w:numbering xmlns:wpc="http://schemas.microsoft.com/office/word/2010/wordprocessingCanvas" xmlns:cx="http://schemas.microsoft.com/office/drawing/2014/chartex" xmlns:cx1="http://schemas.microsoft.com/office/drawing/2015/9/8/chartex" xmlns:mc="http://schemas.openxmlformats.org/markup-compatibility/2006" xmlns:o="urn:schemas-microsoft-com:office:office" xmlns:r="http://schemas.openxmlformats.org/officeDocument/2006/relationships" xmlns:m="http://schemas.openxmlformats.org/officeDocument/2006/math" xmlns:v="urn:schemas-microsoft-com:vml" xmlns:wp14="http://schemas.microsoft.com/office/word/2010/wordprocessingDrawing" xmlns:wp="http://schemas.openxmlformats.org/drawingml/2006/wordprocessingDrawing" xmlns:w10="urn:schemas-microsoft-com:office:word" xmlns:w="http://schemas.openxmlformats.org/wordprocessingml/2006/main" xmlns:w14="http://schemas.microsoft.com/office/word/2010/wordml" xmlns:w15="http://schemas.microsoft.com/office/word/2012/wordml" xmlns:w16se="http://schemas.microsoft.com/office/word/2015/wordml/symex" xmlns:wpg="http://schemas.microsoft.com/office/word/2010/wordprocessingGroup" xmlns:wpi="http://schemas.microsoft.com/office/word/2010/wordprocessingInk" xmlns:wne="http://schemas.microsoft.com/office/word/2006/wordml" xmlns:wps="http://schemas.microsoft.com/office/word/2010/wordprocessingShape" mc:Ignorable="w14 w15 w16se wp14">
+<w:numbering xmlns:wpc="http://schemas.microsoft.com/office/word/2010/wordprocessingCanvas" xmlns:cx="http://schemas.microsoft.com/office/drawing/2014/chartex" xmlns:cx1="http://schemas.microsoft.com/office/drawing/2015/9/8/chartex" xmlns:cx2="http://schemas.microsoft.com/office/drawing/2015/10/21/chartex" xmlns:cx3="http://schemas.microsoft.com/office/drawing/2016/5/9/chartex" xmlns:cx4="http://schemas.microsoft.com/office/drawing/2016/5/10/chartex" xmlns:cx5="http://schemas.microsoft.com/office/drawing/2016/5/11/chartex" xmlns:cx6="http://schemas.microsoft.com/office/drawing/2016/5/12/chartex" xmlns:cx7="http://schemas.microsoft.com/office/drawing/2016/5/13/chartex" xmlns:cx8="http://schemas.microsoft.com/office/drawing/2016/5/14/chartex" xmlns:mc="http://schemas.openxmlformats.org/markup-compatibility/2006" xmlns:aink="http://schemas.microsoft.com/office/drawing/2016/ink" xmlns:am3d="http://schemas.microsoft.com/office/drawing/2017/model3d" xmlns:o="urn:schemas-microsoft-com:office:office" xmlns:oel="http://schemas.microsoft.com/office/2019/extlst" xmlns:r="http://schemas.openxmlformats.org/officeDocument/2006/relationships" xmlns:m="http://schemas.openxmlformats.org/officeDocument/2006/math" xmlns:v="urn:schemas-microsoft-com:vml" xmlns:wp14="http://schemas.microsoft.com/office/word/2010/wordprocessingDrawing" xmlns:wp="http://schemas.openxmlformats.org/drawingml/2006/wordprocessingDrawing" xmlns:w10="urn:schemas-microsoft-com:office:word" xmlns:w="http://schemas.openxmlformats.org/wordprocessingml/2006/main" xmlns:w14="http://schemas.microsoft.com/office/word/2010/wordml" xmlns:w15="http://schemas.microsoft.com/office/word/2012/wordml" xmlns:w16cex="http://schemas.microsoft.com/office/word/2018/wordml/cex" xmlns:w16cid="http://schemas.microsoft.com/office/word/2016/wordml/cid" xmlns:w16="http://schemas.microsoft.com/office/word/2018/wordml" xmlns:w16du="http://schemas.microsoft.com/office/word/2023/wordml/word16du" xmlns:w16sdtdh="http://schemas.microsoft.com/office/word/2020/wordml/sdtdatahash" xmlns:w16se="http://schemas.microsoft.com/office/word/2015/wordml/symex" xmlns:wpg="http://schemas.microsoft.com/office/word/2010/wordprocessingGroup" xmlns:wpi="http://schemas.microsoft.com/office/word/2010/wordprocessingInk" xmlns:wne="http://schemas.microsoft.com/office/word/2006/wordml" xmlns:wps="http://schemas.microsoft.com/office/word/2010/wordprocessingShape" mc:Ignorable="w14 w15 w16se w16cid w16 w16cex w16sdtdh w16du wp14">
   <w:abstractNum w:abstractNumId="0" w15:restartNumberingAfterBreak="0">
     <w:nsid w:val="113F56E5"/>
     <w:multiLevelType w:val="hybridMultilevel"/>
@@ -3920,35 +5808,35 @@
       </w:rPr>
     </w:lvl>
   </w:abstractNum>
-  <w:num w:numId="1">
+  <w:num w:numId="1" w16cid:durableId="1034039901">
     <w:abstractNumId w:val="1"/>
   </w:num>
-  <w:num w:numId="2">
+  <w:num w:numId="2" w16cid:durableId="1623540290">
     <w:abstractNumId w:val="2"/>
   </w:num>
-  <w:num w:numId="3">
+  <w:num w:numId="3" w16cid:durableId="203097903">
     <w:abstractNumId w:val="3"/>
   </w:num>
-  <w:num w:numId="4">
+  <w:num w:numId="4" w16cid:durableId="2095123598">
     <w:abstractNumId w:val="5"/>
   </w:num>
-  <w:num w:numId="5">
+  <w:num w:numId="5" w16cid:durableId="205023844">
     <w:abstractNumId w:val="0"/>
   </w:num>
-  <w:num w:numId="6">
+  <w:num w:numId="6" w16cid:durableId="1000700627">
     <w:abstractNumId w:val="7"/>
   </w:num>
-  <w:num w:numId="7">
+  <w:num w:numId="7" w16cid:durableId="105202217">
     <w:abstractNumId w:val="4"/>
   </w:num>
-  <w:num w:numId="8">
+  <w:num w:numId="8" w16cid:durableId="1963613621">
     <w:abstractNumId w:val="6"/>
   </w:num>
 </w:numbering>
 </file>
 
 <file path=word/people.xml><?xml version="1.0" encoding="utf-8"?>
-<w15:people xmlns:wpc="http://schemas.microsoft.com/office/word/2010/wordprocessingCanvas" xmlns:cx="http://schemas.microsoft.com/office/drawing/2014/chartex" xmlns:cx1="http://schemas.microsoft.com/office/drawing/2015/9/8/chartex" xmlns:mc="http://schemas.openxmlformats.org/markup-compatibility/2006" xmlns:o="urn:schemas-microsoft-com:office:office" xmlns:r="http://schemas.openxmlformats.org/officeDocument/2006/relationships" xmlns:m="http://schemas.openxmlformats.org/officeDocument/2006/math" xmlns:v="urn:schemas-microsoft-com:vml" xmlns:wp14="http://schemas.microsoft.com/office/word/2010/wordprocessingDrawing" xmlns:wp="http://schemas.openxmlformats.org/drawingml/2006/wordprocessingDrawing" xmlns:w10="urn:schemas-microsoft-com:office:word" xmlns:w="http://schemas.openxmlformats.org/wordprocessingml/2006/main" xmlns:w14="http://schemas.microsoft.com/office/word/2010/wordml" xmlns:w15="http://schemas.microsoft.com/office/word/2012/wordml" xmlns:w16se="http://schemas.microsoft.com/office/word/2015/wordml/symex" xmlns:wpg="http://schemas.microsoft.com/office/word/2010/wordprocessingGroup" xmlns:wpi="http://schemas.microsoft.com/office/word/2010/wordprocessingInk" xmlns:wne="http://schemas.microsoft.com/office/word/2006/wordml" xmlns:wps="http://schemas.microsoft.com/office/word/2010/wordprocessingShape" mc:Ignorable="w14 w15 w16se wp14">
+<w15:people xmlns:wpc="http://schemas.microsoft.com/office/word/2010/wordprocessingCanvas" xmlns:cx="http://schemas.microsoft.com/office/drawing/2014/chartex" xmlns:cx1="http://schemas.microsoft.com/office/drawing/2015/9/8/chartex" xmlns:cx2="http://schemas.microsoft.com/office/drawing/2015/10/21/chartex" xmlns:cx3="http://schemas.microsoft.com/office/drawing/2016/5/9/chartex" xmlns:cx4="http://schemas.microsoft.com/office/drawing/2016/5/10/chartex" xmlns:cx5="http://schemas.microsoft.com/office/drawing/2016/5/11/chartex" xmlns:cx6="http://schemas.microsoft.com/office/drawing/2016/5/12/chartex" xmlns:cx7="http://schemas.microsoft.com/office/drawing/2016/5/13/chartex" xmlns:cx8="http://schemas.microsoft.com/office/drawing/2016/5/14/chartex" xmlns:mc="http://schemas.openxmlformats.org/markup-compatibility/2006" xmlns:aink="http://schemas.microsoft.com/office/drawing/2016/ink" xmlns:am3d="http://schemas.microsoft.com/office/drawing/2017/model3d" xmlns:o="urn:schemas-microsoft-com:office:office" xmlns:oel="http://schemas.microsoft.com/office/2019/extlst" xmlns:r="http://schemas.openxmlformats.org/officeDocument/2006/relationships" xmlns:m="http://schemas.openxmlformats.org/officeDocument/2006/math" xmlns:v="urn:schemas-microsoft-com:vml" xmlns:wp14="http://schemas.microsoft.com/office/word/2010/wordprocessingDrawing" xmlns:wp="http://schemas.openxmlformats.org/drawingml/2006/wordprocessingDrawing" xmlns:w10="urn:schemas-microsoft-com:office:word" xmlns:w="http://schemas.openxmlformats.org/wordprocessingml/2006/main" xmlns:w14="http://schemas.microsoft.com/office/word/2010/wordml" xmlns:w15="http://schemas.microsoft.com/office/word/2012/wordml" xmlns:w16cex="http://schemas.microsoft.com/office/word/2018/wordml/cex" xmlns:w16cid="http://schemas.microsoft.com/office/word/2016/wordml/cid" xmlns:w16="http://schemas.microsoft.com/office/word/2018/wordml" xmlns:w16du="http://schemas.microsoft.com/office/word/2023/wordml/word16du" xmlns:w16sdtdh="http://schemas.microsoft.com/office/word/2020/wordml/sdtdatahash" xmlns:w16se="http://schemas.microsoft.com/office/word/2015/wordml/symex" xmlns:wpg="http://schemas.microsoft.com/office/word/2010/wordprocessingGroup" xmlns:wpi="http://schemas.microsoft.com/office/word/2010/wordprocessingInk" xmlns:wne="http://schemas.microsoft.com/office/word/2006/wordml" xmlns:wps="http://schemas.microsoft.com/office/word/2010/wordprocessingShape" mc:Ignorable="w14 w15 w16se w16cid w16 w16cex w16sdtdh w16du wp14">
   <w15:person w15:author="Scheurer, Nicolas (PSY)">
     <w15:presenceInfo w15:providerId="AD" w15:userId="S-1-5-21-1442852101-4018948630-3783845812-177076"/>
   </w15:person>
@@ -3956,7 +5844,7 @@
 </file>
 
 <file path=word/styles.xml><?xml version="1.0" encoding="utf-8"?>
-<w:styles xmlns:mc="http://schemas.openxmlformats.org/markup-compatibility/2006" xmlns:r="http://schemas.openxmlformats.org/officeDocument/2006/relationships" xmlns:w="http://schemas.openxmlformats.org/wordprocessingml/2006/main" xmlns:w14="http://schemas.microsoft.com/office/word/2010/wordml" xmlns:w15="http://schemas.microsoft.com/office/word/2012/wordml" xmlns:w16se="http://schemas.microsoft.com/office/word/2015/wordml/symex" mc:Ignorable="w14 w15 w16se">
+<w:styles xmlns:mc="http://schemas.openxmlformats.org/markup-compatibility/2006" xmlns:r="http://schemas.openxmlformats.org/officeDocument/2006/relationships" xmlns:w="http://schemas.openxmlformats.org/wordprocessingml/2006/main" xmlns:w14="http://schemas.microsoft.com/office/word/2010/wordml" xmlns:w15="http://schemas.microsoft.com/office/word/2012/wordml" xmlns:w16cex="http://schemas.microsoft.com/office/word/2018/wordml/cex" xmlns:w16cid="http://schemas.microsoft.com/office/word/2016/wordml/cid" xmlns:w16="http://schemas.microsoft.com/office/word/2018/wordml" xmlns:w16du="http://schemas.microsoft.com/office/word/2023/wordml/word16du" xmlns:w16sdtdh="http://schemas.microsoft.com/office/word/2020/wordml/sdtdatahash" xmlns:w16se="http://schemas.microsoft.com/office/word/2015/wordml/symex" mc:Ignorable="w14 w15 w16se w16cid w16 w16cex w16sdtdh w16du">
   <w:docDefaults>
     <w:rPrDefault>
       <w:rPr>
@@ -3972,7 +5860,7 @@
       </w:pPr>
     </w:pPrDefault>
   </w:docDefaults>
-  <w:latentStyles w:defLockedState="0" w:defUIPriority="99" w:defSemiHidden="0" w:defUnhideWhenUsed="0" w:defQFormat="0" w:count="371">
+  <w:latentStyles w:defLockedState="0" w:defUIPriority="99" w:defSemiHidden="0" w:defUnhideWhenUsed="0" w:defQFormat="0" w:count="376">
     <w:lsdException w:name="Normal" w:uiPriority="0" w:qFormat="1"/>
     <w:lsdException w:name="heading 1" w:uiPriority="9" w:qFormat="1"/>
     <w:lsdException w:name="heading 2" w:semiHidden="1" w:uiPriority="9" w:unhideWhenUsed="1" w:qFormat="1"/>
@@ -4344,16 +6232,21 @@
     <w:lsdException w:name="List Table 5 Dark Accent 6" w:uiPriority="50"/>
     <w:lsdException w:name="List Table 6 Colorful Accent 6" w:uiPriority="51"/>
     <w:lsdException w:name="List Table 7 Colorful Accent 6" w:uiPriority="52"/>
+    <w:lsdException w:name="Mention" w:semiHidden="1" w:unhideWhenUsed="1"/>
+    <w:lsdException w:name="Smart Hyperlink" w:semiHidden="1" w:unhideWhenUsed="1"/>
+    <w:lsdException w:name="Hashtag" w:semiHidden="1" w:unhideWhenUsed="1"/>
+    <w:lsdException w:name="Unresolved Mention" w:semiHidden="1" w:unhideWhenUsed="1"/>
+    <w:lsdException w:name="Smart Link" w:semiHidden="1" w:unhideWhenUsed="1"/>
   </w:latentStyles>
-  <w:style w:type="paragraph" w:default="1" w:styleId="Standard">
+  <w:style w:type="paragraph" w:default="1" w:styleId="Normal">
     <w:name w:val="Normal"/>
     <w:qFormat/>
   </w:style>
-  <w:style w:type="paragraph" w:styleId="berschrift1">
+  <w:style w:type="paragraph" w:styleId="Heading1">
     <w:name w:val="heading 1"/>
-    <w:basedOn w:val="Standard"/>
-    <w:next w:val="Standard"/>
-    <w:link w:val="berschrift1Zchn"/>
+    <w:basedOn w:val="Normal"/>
+    <w:next w:val="Normal"/>
+    <w:link w:val="Heading1Char"/>
     <w:uiPriority w:val="9"/>
     <w:qFormat/>
     <w:rsid w:val="00DE09FB"/>
@@ -4370,11 +6263,11 @@
       <w:szCs w:val="32"/>
     </w:rPr>
   </w:style>
-  <w:style w:type="paragraph" w:styleId="berschrift2">
+  <w:style w:type="paragraph" w:styleId="Heading2">
     <w:name w:val="heading 2"/>
-    <w:basedOn w:val="Standard"/>
-    <w:next w:val="Standard"/>
-    <w:link w:val="berschrift2Zchn"/>
+    <w:basedOn w:val="Normal"/>
+    <w:next w:val="Normal"/>
+    <w:link w:val="Heading2Char"/>
     <w:uiPriority w:val="9"/>
     <w:unhideWhenUsed/>
     <w:qFormat/>
@@ -4392,13 +6285,13 @@
       <w:szCs w:val="26"/>
     </w:rPr>
   </w:style>
-  <w:style w:type="character" w:default="1" w:styleId="Absatz-Standardschriftart">
+  <w:style w:type="character" w:default="1" w:styleId="DefaultParagraphFont">
     <w:name w:val="Default Paragraph Font"/>
     <w:uiPriority w:val="1"/>
     <w:semiHidden/>
     <w:unhideWhenUsed/>
   </w:style>
-  <w:style w:type="table" w:default="1" w:styleId="NormaleTabelle">
+  <w:style w:type="table" w:default="1" w:styleId="TableNormal">
     <w:name w:val="Normal Table"/>
     <w:uiPriority w:val="99"/>
     <w:semiHidden/>
@@ -4413,7 +6306,7 @@
       </w:tblCellMar>
     </w:tblPr>
   </w:style>
-  <w:style w:type="numbering" w:default="1" w:styleId="KeineListe">
+  <w:style w:type="numbering" w:default="1" w:styleId="NoList">
     <w:name w:val="No List"/>
     <w:uiPriority w:val="99"/>
     <w:semiHidden/>
@@ -4421,7 +6314,7 @@
   </w:style>
   <w:style w:type="character" w:styleId="Hyperlink">
     <w:name w:val="Hyperlink"/>
-    <w:basedOn w:val="Absatz-Standardschriftart"/>
+    <w:basedOn w:val="DefaultParagraphFont"/>
     <w:uiPriority w:val="99"/>
     <w:unhideWhenUsed/>
     <w:rsid w:val="00A814D7"/>
@@ -4430,10 +6323,10 @@
       <w:u w:val="single"/>
     </w:rPr>
   </w:style>
-  <w:style w:type="character" w:customStyle="1" w:styleId="berschrift1Zchn">
-    <w:name w:val="Überschrift 1 Zchn"/>
-    <w:basedOn w:val="Absatz-Standardschriftart"/>
-    <w:link w:val="berschrift1"/>
+  <w:style w:type="character" w:customStyle="1" w:styleId="Heading1Char">
+    <w:name w:val="Heading 1 Char"/>
+    <w:basedOn w:val="DefaultParagraphFont"/>
+    <w:link w:val="Heading1"/>
     <w:uiPriority w:val="9"/>
     <w:rsid w:val="00DE09FB"/>
     <w:rPr>
@@ -4443,10 +6336,10 @@
       <w:szCs w:val="32"/>
     </w:rPr>
   </w:style>
-  <w:style w:type="character" w:customStyle="1" w:styleId="berschrift2Zchn">
-    <w:name w:val="Überschrift 2 Zchn"/>
-    <w:basedOn w:val="Absatz-Standardschriftart"/>
-    <w:link w:val="berschrift2"/>
+  <w:style w:type="character" w:customStyle="1" w:styleId="Heading2Char">
+    <w:name w:val="Heading 2 Char"/>
+    <w:basedOn w:val="DefaultParagraphFont"/>
+    <w:link w:val="Heading2"/>
     <w:uiPriority w:val="9"/>
     <w:rsid w:val="00DE09FB"/>
     <w:rPr>
@@ -4456,7 +6349,7 @@
       <w:szCs w:val="26"/>
     </w:rPr>
   </w:style>
-  <w:style w:type="paragraph" w:styleId="KeinLeerraum">
+  <w:style w:type="paragraph" w:styleId="NoSpacing">
     <w:name w:val="No Spacing"/>
     <w:uiPriority w:val="1"/>
     <w:qFormat/>
@@ -4465,10 +6358,10 @@
       <w:spacing w:after="0" w:line="240" w:lineRule="auto"/>
     </w:pPr>
   </w:style>
-  <w:style w:type="paragraph" w:styleId="Kopfzeile">
+  <w:style w:type="paragraph" w:styleId="Header">
     <w:name w:val="header"/>
-    <w:basedOn w:val="Standard"/>
-    <w:link w:val="KopfzeileZchn"/>
+    <w:basedOn w:val="Normal"/>
+    <w:link w:val="HeaderChar"/>
     <w:uiPriority w:val="99"/>
     <w:unhideWhenUsed/>
     <w:rsid w:val="00BC5E34"/>
@@ -4480,17 +6373,17 @@
       <w:spacing w:after="0" w:line="240" w:lineRule="auto"/>
     </w:pPr>
   </w:style>
-  <w:style w:type="character" w:customStyle="1" w:styleId="KopfzeileZchn">
-    <w:name w:val="Kopfzeile Zchn"/>
-    <w:basedOn w:val="Absatz-Standardschriftart"/>
-    <w:link w:val="Kopfzeile"/>
+  <w:style w:type="character" w:customStyle="1" w:styleId="HeaderChar">
+    <w:name w:val="Header Char"/>
+    <w:basedOn w:val="DefaultParagraphFont"/>
+    <w:link w:val="Header"/>
     <w:uiPriority w:val="99"/>
     <w:rsid w:val="00BC5E34"/>
   </w:style>
-  <w:style w:type="paragraph" w:styleId="Fuzeile">
+  <w:style w:type="paragraph" w:styleId="Footer">
     <w:name w:val="footer"/>
-    <w:basedOn w:val="Standard"/>
-    <w:link w:val="FuzeileZchn"/>
+    <w:basedOn w:val="Normal"/>
+    <w:link w:val="FooterChar"/>
     <w:uiPriority w:val="99"/>
     <w:unhideWhenUsed/>
     <w:rsid w:val="00BC5E34"/>
@@ -4502,16 +6395,16 @@
       <w:spacing w:after="0" w:line="240" w:lineRule="auto"/>
     </w:pPr>
   </w:style>
-  <w:style w:type="character" w:customStyle="1" w:styleId="FuzeileZchn">
-    <w:name w:val="Fußzeile Zchn"/>
-    <w:basedOn w:val="Absatz-Standardschriftart"/>
-    <w:link w:val="Fuzeile"/>
+  <w:style w:type="character" w:customStyle="1" w:styleId="FooterChar">
+    <w:name w:val="Footer Char"/>
+    <w:basedOn w:val="DefaultParagraphFont"/>
+    <w:link w:val="Footer"/>
     <w:uiPriority w:val="99"/>
     <w:rsid w:val="00BC5E34"/>
   </w:style>
-  <w:style w:type="paragraph" w:styleId="StandardWeb">
+  <w:style w:type="paragraph" w:styleId="NormalWeb">
     <w:name w:val="Normal (Web)"/>
-    <w:basedOn w:val="Standard"/>
+    <w:basedOn w:val="Normal"/>
     <w:uiPriority w:val="99"/>
     <w:semiHidden/>
     <w:unhideWhenUsed/>
@@ -4526,9 +6419,9 @@
       <w:lang w:eastAsia="de-CH"/>
     </w:rPr>
   </w:style>
-  <w:style w:type="character" w:styleId="Kommentarzeichen">
+  <w:style w:type="character" w:styleId="CommentReference">
     <w:name w:val="annotation reference"/>
-    <w:basedOn w:val="Absatz-Standardschriftart"/>
+    <w:basedOn w:val="DefaultParagraphFont"/>
     <w:uiPriority w:val="99"/>
     <w:semiHidden/>
     <w:unhideWhenUsed/>
@@ -4538,10 +6431,10 @@
       <w:szCs w:val="16"/>
     </w:rPr>
   </w:style>
-  <w:style w:type="paragraph" w:styleId="Kommentartext">
+  <w:style w:type="paragraph" w:styleId="CommentText">
     <w:name w:val="annotation text"/>
-    <w:basedOn w:val="Standard"/>
-    <w:link w:val="KommentartextZchn"/>
+    <w:basedOn w:val="Normal"/>
+    <w:link w:val="CommentTextChar"/>
     <w:uiPriority w:val="99"/>
     <w:semiHidden/>
     <w:unhideWhenUsed/>
@@ -4554,10 +6447,10 @@
       <w:szCs w:val="20"/>
     </w:rPr>
   </w:style>
-  <w:style w:type="character" w:customStyle="1" w:styleId="KommentartextZchn">
-    <w:name w:val="Kommentartext Zchn"/>
-    <w:basedOn w:val="Absatz-Standardschriftart"/>
-    <w:link w:val="Kommentartext"/>
+  <w:style w:type="character" w:customStyle="1" w:styleId="CommentTextChar">
+    <w:name w:val="Comment Text Char"/>
+    <w:basedOn w:val="DefaultParagraphFont"/>
+    <w:link w:val="CommentText"/>
     <w:uiPriority w:val="99"/>
     <w:semiHidden/>
     <w:rsid w:val="00966C5D"/>
@@ -4566,11 +6459,11 @@
       <w:szCs w:val="20"/>
     </w:rPr>
   </w:style>
-  <w:style w:type="paragraph" w:styleId="Kommentarthema">
+  <w:style w:type="paragraph" w:styleId="CommentSubject">
     <w:name w:val="annotation subject"/>
-    <w:basedOn w:val="Kommentartext"/>
-    <w:next w:val="Kommentartext"/>
-    <w:link w:val="KommentarthemaZchn"/>
+    <w:basedOn w:val="CommentText"/>
+    <w:next w:val="CommentText"/>
+    <w:link w:val="CommentSubjectChar"/>
     <w:uiPriority w:val="99"/>
     <w:semiHidden/>
     <w:unhideWhenUsed/>
@@ -4580,10 +6473,10 @@
       <w:bCs/>
     </w:rPr>
   </w:style>
-  <w:style w:type="character" w:customStyle="1" w:styleId="KommentarthemaZchn">
-    <w:name w:val="Kommentarthema Zchn"/>
-    <w:basedOn w:val="KommentartextZchn"/>
-    <w:link w:val="Kommentarthema"/>
+  <w:style w:type="character" w:customStyle="1" w:styleId="CommentSubjectChar">
+    <w:name w:val="Comment Subject Char"/>
+    <w:basedOn w:val="CommentTextChar"/>
+    <w:link w:val="CommentSubject"/>
     <w:uiPriority w:val="99"/>
     <w:semiHidden/>
     <w:rsid w:val="00966C5D"/>
@@ -4594,10 +6487,10 @@
       <w:szCs w:val="20"/>
     </w:rPr>
   </w:style>
-  <w:style w:type="paragraph" w:styleId="Sprechblasentext">
+  <w:style w:type="paragraph" w:styleId="BalloonText">
     <w:name w:val="Balloon Text"/>
-    <w:basedOn w:val="Standard"/>
-    <w:link w:val="SprechblasentextZchn"/>
+    <w:basedOn w:val="Normal"/>
+    <w:link w:val="BalloonTextChar"/>
     <w:uiPriority w:val="99"/>
     <w:semiHidden/>
     <w:unhideWhenUsed/>
@@ -4611,10 +6504,10 @@
       <w:szCs w:val="18"/>
     </w:rPr>
   </w:style>
-  <w:style w:type="character" w:customStyle="1" w:styleId="SprechblasentextZchn">
-    <w:name w:val="Sprechblasentext Zchn"/>
-    <w:basedOn w:val="Absatz-Standardschriftart"/>
-    <w:link w:val="Sprechblasentext"/>
+  <w:style w:type="character" w:customStyle="1" w:styleId="BalloonTextChar">
+    <w:name w:val="Balloon Text Char"/>
+    <w:basedOn w:val="DefaultParagraphFont"/>
+    <w:link w:val="BalloonText"/>
     <w:uiPriority w:val="99"/>
     <w:semiHidden/>
     <w:rsid w:val="00966C5D"/>

</xml_diff>